<commit_message>
update: requirements statement and ER diagram at 4/19
4/19日分の要件定義書とER図の更新
</commit_message>
<xml_diff>
--- a/要件定義書など/要件定義書.docx
+++ b/要件定義書など/要件定義書.docx
@@ -5,7 +5,7 @@
     <w:p>
       <w:pPr>
         <w:rPr>
-          <w:rFonts w:ascii="Yu Gothic" w:eastAsia="Yu Gothic" w:hAnsi="Yu Gothic"/>
+          <w:rFonts w:ascii="Yu Gothic" w:eastAsia="Yu Gothic" w:hAnsi="Yu Gothic" w:hint="eastAsia"/>
         </w:rPr>
       </w:pPr>
     </w:p>
@@ -270,50 +270,50 @@
             <w:pPr>
               <w:spacing w:line="400" w:lineRule="exact"/>
               <w:rPr>
+                <w:rFonts w:ascii="Yu Gothic" w:eastAsia="Yu Gothic" w:hAnsi="Yu Gothic" w:hint="eastAsia"/>
+              </w:rPr>
+            </w:pPr>
+            <w:r>
+              <w:rPr>
                 <w:rFonts w:ascii="Yu Gothic" w:eastAsia="Yu Gothic" w:hAnsi="Yu Gothic"/>
               </w:rPr>
-            </w:pPr>
+              <w:t>202</w:t>
+            </w:r>
             <w:r>
               <w:rPr>
                 <w:rFonts w:ascii="Yu Gothic" w:eastAsia="Yu Gothic" w:hAnsi="Yu Gothic"/>
               </w:rPr>
-              <w:t>202</w:t>
+              <w:t>2</w:t>
             </w:r>
             <w:r>
               <w:rPr>
                 <w:rFonts w:ascii="Yu Gothic" w:eastAsia="Yu Gothic" w:hAnsi="Yu Gothic"/>
               </w:rPr>
-              <w:t>2</w:t>
+              <w:t>/</w:t>
             </w:r>
             <w:r>
               <w:rPr>
                 <w:rFonts w:ascii="Yu Gothic" w:eastAsia="Yu Gothic" w:hAnsi="Yu Gothic"/>
               </w:rPr>
+              <w:t>4</w:t>
+            </w:r>
+            <w:r>
+              <w:rPr>
+                <w:rFonts w:ascii="Yu Gothic" w:eastAsia="Yu Gothic" w:hAnsi="Yu Gothic"/>
+              </w:rPr>
               <w:t>/</w:t>
             </w:r>
             <w:r>
               <w:rPr>
                 <w:rFonts w:ascii="Yu Gothic" w:eastAsia="Yu Gothic" w:hAnsi="Yu Gothic"/>
               </w:rPr>
-              <w:t>4</w:t>
+              <w:t>1</w:t>
             </w:r>
             <w:r>
               <w:rPr>
                 <w:rFonts w:ascii="Yu Gothic" w:eastAsia="Yu Gothic" w:hAnsi="Yu Gothic"/>
               </w:rPr>
-              <w:t>/</w:t>
-            </w:r>
-            <w:r>
-              <w:rPr>
-                <w:rFonts w:ascii="Yu Gothic" w:eastAsia="Yu Gothic" w:hAnsi="Yu Gothic"/>
-              </w:rPr>
-              <w:t>1</w:t>
-            </w:r>
-            <w:r>
-              <w:rPr>
-                <w:rFonts w:ascii="Yu Gothic" w:eastAsia="Yu Gothic" w:hAnsi="Yu Gothic"/>
-              </w:rPr>
-              <w:t>8</w:t>
+              <w:t>9</w:t>
             </w:r>
           </w:p>
         </w:tc>
@@ -8469,7 +8469,7 @@
               <w:widowControl/>
               <w:jc w:val="right"/>
               <w:rPr>
-                <w:rFonts w:ascii="Yu Gothic" w:eastAsia="Yu Gothic" w:hAnsi="Yu Gothic" w:cs="ＭＳ Ｐゴシック" w:hint="eastAsia"/>
+                <w:rFonts w:ascii="Yu Gothic" w:eastAsia="Yu Gothic" w:hAnsi="Yu Gothic" w:cs="ＭＳ Ｐゴシック"/>
                 <w:color w:val="000000"/>
                 <w:kern w:val="0"/>
                 <w:sz w:val="24"/>
@@ -8506,7 +8506,7 @@
               <w:widowControl/>
               <w:jc w:val="left"/>
               <w:rPr>
-                <w:rFonts w:ascii="Yu Gothic" w:eastAsia="Yu Gothic" w:hAnsi="Yu Gothic" w:cs="ＭＳ Ｐゴシック" w:hint="eastAsia"/>
+                <w:rFonts w:ascii="Yu Gothic" w:eastAsia="Yu Gothic" w:hAnsi="Yu Gothic" w:cs="ＭＳ Ｐゴシック"/>
                 <w:color w:val="000000"/>
                 <w:kern w:val="0"/>
                 <w:sz w:val="24"/>
@@ -8543,7 +8543,7 @@
               <w:widowControl/>
               <w:jc w:val="left"/>
               <w:rPr>
-                <w:rFonts w:ascii="Yu Gothic" w:eastAsia="Yu Gothic" w:hAnsi="Yu Gothic" w:cs="ＭＳ Ｐゴシック" w:hint="eastAsia"/>
+                <w:rFonts w:ascii="Yu Gothic" w:eastAsia="Yu Gothic" w:hAnsi="Yu Gothic" w:cs="ＭＳ Ｐゴシック"/>
                 <w:color w:val="000000"/>
                 <w:kern w:val="0"/>
                 <w:sz w:val="24"/>
@@ -9609,27 +9609,7 @@
             <w:bCs/>
             <w:szCs w:val="21"/>
           </w:rPr>
-          <w:t>生</w:t>
-        </w:r>
-        <w:r>
-          <w:rPr>
-            <w:rStyle w:val="af4"/>
-            <w:rFonts w:ascii="Yu Gothic" w:hAnsi="Yu Gothic" w:hint="eastAsia"/>
-            <w:b/>
-            <w:bCs/>
-            <w:szCs w:val="21"/>
-          </w:rPr>
-          <w:t>徒</w:t>
-        </w:r>
-        <w:r>
-          <w:rPr>
-            <w:rStyle w:val="af4"/>
-            <w:rFonts w:ascii="Yu Gothic" w:hAnsi="Yu Gothic" w:hint="eastAsia"/>
-            <w:b/>
-            <w:bCs/>
-            <w:szCs w:val="21"/>
-          </w:rPr>
-          <w:t>の所属クラス</w:t>
+          <w:t>生徒の所属クラス</w:t>
         </w:r>
         <w:r>
           <w:rPr>
@@ -20454,7 +20434,7 @@
               <w:widowControl/>
               <w:jc w:val="left"/>
               <w:rPr>
-                <w:rFonts w:ascii="Yu Gothic" w:eastAsia="Yu Gothic" w:hAnsi="Yu Gothic" w:cs="ＭＳ Ｐゴシック" w:hint="eastAsia"/>
+                <w:rFonts w:ascii="Yu Gothic" w:eastAsia="Yu Gothic" w:hAnsi="Yu Gothic" w:cs="ＭＳ Ｐゴシック"/>
                 <w:b/>
                 <w:bCs/>
                 <w:color w:val="000000"/>
@@ -23248,7 +23228,7 @@
                 <w:sz w:val="24"/>
                 <w:szCs w:val="24"/>
               </w:rPr>
-              <w:t>生徒毎に振られた識別子</w:t>
+              <w:t>識別子</w:t>
             </w:r>
           </w:p>
         </w:tc>
@@ -25185,7 +25165,7 @@
                 <w:sz w:val="24"/>
                 <w:szCs w:val="24"/>
               </w:rPr>
-              <w:t>生徒毎に振られた識別子</w:t>
+              <w:t>識別子</w:t>
             </w:r>
           </w:p>
         </w:tc>
@@ -27090,7 +27070,7 @@
                 <w:sz w:val="24"/>
                 <w:szCs w:val="24"/>
               </w:rPr>
-              <w:t>生徒毎に振られた識別子</w:t>
+              <w:t>識別子</w:t>
             </w:r>
           </w:p>
         </w:tc>
@@ -27270,7 +27250,7 @@
               <w:widowControl/>
               <w:jc w:val="left"/>
               <w:rPr>
-                <w:rFonts w:ascii="Yu Gothic" w:eastAsia="Yu Gothic" w:hAnsi="Yu Gothic" w:cs="ＭＳ Ｐゴシック" w:hint="eastAsia"/>
+                <w:rFonts w:ascii="Yu Gothic" w:eastAsia="Yu Gothic" w:hAnsi="Yu Gothic" w:cs="ＭＳ Ｐゴシック"/>
                 <w:color w:val="000000"/>
                 <w:kern w:val="0"/>
                 <w:sz w:val="24"/>
@@ -27323,17 +27303,7 @@
                 <w:sz w:val="24"/>
                 <w:szCs w:val="24"/>
               </w:rPr>
-              <w:t>数値</w:t>
-            </w:r>
-            <w:r>
-              <w:rPr>
-                <w:rFonts w:ascii="Yu Gothic" w:eastAsia="Yu Gothic" w:hAnsi="Yu Gothic" w:cs="ＭＳ Ｐゴシック" w:hint="eastAsia"/>
-                <w:color w:val="000000"/>
-                <w:kern w:val="0"/>
-                <w:sz w:val="24"/>
-                <w:szCs w:val="24"/>
-              </w:rPr>
-              <w:t>型</w:t>
+              <w:t>数値型</w:t>
             </w:r>
           </w:p>
         </w:tc>
@@ -27356,7 +27326,7 @@
               <w:widowControl/>
               <w:jc w:val="left"/>
               <w:rPr>
-                <w:rFonts w:ascii="Yu Gothic" w:eastAsia="Yu Gothic" w:hAnsi="Yu Gothic" w:cs="ＭＳ Ｐゴシック" w:hint="eastAsia"/>
+                <w:rFonts w:ascii="Yu Gothic" w:eastAsia="Yu Gothic" w:hAnsi="Yu Gothic" w:cs="ＭＳ Ｐゴシック"/>
                 <w:color w:val="000000"/>
                 <w:kern w:val="0"/>
                 <w:sz w:val="24"/>
@@ -27508,7 +27478,7 @@
               <w:widowControl/>
               <w:jc w:val="left"/>
               <w:rPr>
-                <w:rFonts w:ascii="Yu Gothic" w:eastAsia="Yu Gothic" w:hAnsi="Yu Gothic" w:cs="ＭＳ Ｐゴシック" w:hint="eastAsia"/>
+                <w:rFonts w:ascii="Yu Gothic" w:eastAsia="Yu Gothic" w:hAnsi="Yu Gothic" w:cs="ＭＳ Ｐゴシック"/>
                 <w:color w:val="000000"/>
                 <w:kern w:val="0"/>
                 <w:sz w:val="24"/>
@@ -27576,17 +27546,7 @@
                 <w:sz w:val="24"/>
                 <w:szCs w:val="24"/>
               </w:rPr>
-              <w:t>生徒</w:t>
-            </w:r>
-            <w:r>
-              <w:rPr>
-                <w:rFonts w:ascii="Yu Gothic" w:eastAsia="Yu Gothic" w:hAnsi="Yu Gothic" w:cs="ＭＳ Ｐゴシック" w:hint="eastAsia"/>
-                <w:color w:val="000000"/>
-                <w:kern w:val="0"/>
-                <w:sz w:val="24"/>
-                <w:szCs w:val="24"/>
-              </w:rPr>
-              <w:t>ID</w:t>
+              <w:t>生徒ID</w:t>
             </w:r>
           </w:p>
         </w:tc>
@@ -27662,17 +27622,7 @@
                 <w:sz w:val="24"/>
                 <w:szCs w:val="24"/>
               </w:rPr>
-              <w:t>生徒</w:t>
-            </w:r>
-            <w:r>
-              <w:rPr>
-                <w:rFonts w:ascii="Yu Gothic" w:eastAsia="Yu Gothic" w:hAnsi="Yu Gothic" w:cs="ＭＳ Ｐゴシック" w:hint="eastAsia"/>
-                <w:color w:val="000000"/>
-                <w:kern w:val="0"/>
-                <w:sz w:val="24"/>
-                <w:szCs w:val="24"/>
-              </w:rPr>
-              <w:t>のID</w:t>
+              <w:t>生徒のID</w:t>
             </w:r>
           </w:p>
         </w:tc>
@@ -27833,7 +27783,7 @@
     <w:p>
       <w:pPr>
         <w:rPr>
-          <w:rFonts w:ascii="Yu Gothic" w:eastAsia="Yu Gothic" w:hAnsi="Yu Gothic" w:hint="eastAsia"/>
+          <w:rFonts w:ascii="Yu Gothic" w:eastAsia="Yu Gothic" w:hAnsi="Yu Gothic"/>
         </w:rPr>
       </w:pPr>
     </w:p>
@@ -30883,16 +30833,25 @@
 </file>
 
 <file path=customXml/item1.xml><?xml version="1.0" encoding="utf-8"?>
-<b:Sources xmlns:b="http://schemas.openxmlformats.org/officeDocument/2006/bibliography" xmlns="http://schemas.openxmlformats.org/officeDocument/2006/bibliography" SelectedStyle="\APASixthEditionOfficeOnline.xsl" StyleName="APA" Version="6"/>
-</file>
-
-<file path=customXml/item2.xml><?xml version="1.0" encoding="utf-8"?>
 <p:properties xmlns:p="http://schemas.microsoft.com/office/2006/metadata/properties" xmlns:xsi="http://www.w3.org/2001/XMLSchema-instance" xmlns:pc="http://schemas.microsoft.com/office/infopath/2007/PartnerControls">
   <documentManagement/>
 </p:properties>
 </file>
 
+<file path=customXml/item2.xml><?xml version="1.0" encoding="utf-8"?>
+<b:Sources xmlns:b="http://schemas.openxmlformats.org/officeDocument/2006/bibliography" xmlns="http://schemas.openxmlformats.org/officeDocument/2006/bibliography" SelectedStyle="\APASixthEditionOfficeOnline.xsl" StyleName="APA" Version="6"/>
+</file>
+
 <file path=customXml/item3.xml><?xml version="1.0" encoding="utf-8"?>
+<?mso-contentType ?>
+<FormTemplates xmlns="http://schemas.microsoft.com/sharepoint/v3/contenttype/forms">
+  <Display>DocumentLibraryForm</Display>
+  <Edit>DocumentLibraryForm</Edit>
+  <New>DocumentLibraryForm</New>
+</FormTemplates>
+</file>
+
+<file path=customXml/item4.xml><?xml version="1.0" encoding="utf-8"?>
 <ct:contentTypeSchema xmlns:ct="http://schemas.microsoft.com/office/2006/metadata/contentType" xmlns:ma="http://schemas.microsoft.com/office/2006/metadata/properties/metaAttributes" ct:_="" ma:_="" ma:contentTypeName="ドキュメント" ma:contentTypeID="0x01010023905C36681FDD419470CC2B255A2521" ma:contentTypeVersion="2" ma:contentTypeDescription="新しいドキュメントを作成します。" ma:contentTypeScope="" ma:versionID="dac5d92683f1d997fdd0e29142bc0bec">
   <xsd:schema xmlns:xsd="http://www.w3.org/2001/XMLSchema" xmlns:xs="http://www.w3.org/2001/XMLSchema" xmlns:p="http://schemas.microsoft.com/office/2006/metadata/properties" xmlns:ns2="05a036e1-34eb-4c4c-928b-c56b5037e5f1" targetNamespace="http://schemas.microsoft.com/office/2006/metadata/properties" ma:root="true" ma:fieldsID="5533577b123b68d6b881aebcfcf55b39" ns2:_="">
     <xsd:import namespace="05a036e1-34eb-4c4c-928b-c56b5037e5f1"/>
@@ -31024,24 +30983,7 @@
 </ct:contentTypeSchema>
 </file>
 
-<file path=customXml/item4.xml><?xml version="1.0" encoding="utf-8"?>
-<?mso-contentType ?>
-<FormTemplates xmlns="http://schemas.microsoft.com/sharepoint/v3/contenttype/forms">
-  <Display>DocumentLibraryForm</Display>
-  <Edit>DocumentLibraryForm</Edit>
-  <New>DocumentLibraryForm</New>
-</FormTemplates>
-</file>
-
 <file path=customXml/itemProps1.xml><?xml version="1.0" encoding="utf-8"?>
-<ds:datastoreItem xmlns:ds="http://schemas.openxmlformats.org/officeDocument/2006/customXml" ds:itemID="{D696C940-DD5A-413F-A192-C825DAFC5AF3}">
-  <ds:schemaRefs>
-    <ds:schemaRef ds:uri="http://schemas.openxmlformats.org/officeDocument/2006/bibliography"/>
-  </ds:schemaRefs>
-</ds:datastoreItem>
-</file>
-
-<file path=customXml/itemProps2.xml><?xml version="1.0" encoding="utf-8"?>
 <ds:datastoreItem xmlns:ds="http://schemas.openxmlformats.org/officeDocument/2006/customXml" ds:itemID="{BF97F464-3E7B-4C4F-9445-F14C513EDD2C}">
   <ds:schemaRefs>
     <ds:schemaRef ds:uri="http://schemas.microsoft.com/office/2006/metadata/properties"/>
@@ -31050,7 +30992,23 @@
 </ds:datastoreItem>
 </file>
 
+<file path=customXml/itemProps2.xml><?xml version="1.0" encoding="utf-8"?>
+<ds:datastoreItem xmlns:ds="http://schemas.openxmlformats.org/officeDocument/2006/customXml" ds:itemID="{D696C940-DD5A-413F-A192-C825DAFC5AF3}">
+  <ds:schemaRefs>
+    <ds:schemaRef ds:uri="http://schemas.openxmlformats.org/officeDocument/2006/bibliography"/>
+  </ds:schemaRefs>
+</ds:datastoreItem>
+</file>
+
 <file path=customXml/itemProps3.xml><?xml version="1.0" encoding="utf-8"?>
+<ds:datastoreItem xmlns:ds="http://schemas.openxmlformats.org/officeDocument/2006/customXml" ds:itemID="{343C4FE5-7038-4B5E-BD56-FC26862A71BD}">
+  <ds:schemaRefs>
+    <ds:schemaRef ds:uri="http://schemas.microsoft.com/sharepoint/v3/contenttype/forms"/>
+  </ds:schemaRefs>
+</ds:datastoreItem>
+</file>
+
+<file path=customXml/itemProps4.xml><?xml version="1.0" encoding="utf-8"?>
 <ds:datastoreItem xmlns:ds="http://schemas.openxmlformats.org/officeDocument/2006/customXml" ds:itemID="{63014297-F4C5-4C8A-9416-62805DAD1C95}">
   <ds:schemaRefs>
     <ds:schemaRef ds:uri="http://schemas.microsoft.com/office/2006/metadata/contentType"/>
@@ -31066,12 +31024,4 @@
     <ds:schemaRef ds:uri="http://schemas.microsoft.com/internal/obd"/>
   </ds:schemaRefs>
 </ds:datastoreItem>
-</file>
-
-<file path=customXml/itemProps4.xml><?xml version="1.0" encoding="utf-8"?>
-<ds:datastoreItem xmlns:ds="http://schemas.openxmlformats.org/officeDocument/2006/customXml" ds:itemID="{343C4FE5-7038-4B5E-BD56-FC26862A71BD}">
-  <ds:schemaRefs>
-    <ds:schemaRef ds:uri="http://schemas.microsoft.com/sharepoint/v3/contenttype/forms"/>
-  </ds:schemaRefs>
-</ds:datastoreItem>
 </file>
</xml_diff>

<commit_message>
add: Detailed screen transition diagram & update: requirements statement at 4/20
１．詳細な画面遷移図を作成しました

２．要件定義書を更新しました
</commit_message>
<xml_diff>
--- a/要件定義書など/要件定義書.docx
+++ b/要件定義書など/要件定義書.docx
@@ -5,7 +5,7 @@
     <w:p>
       <w:pPr>
         <w:rPr>
-          <w:rFonts w:ascii="Yu Gothic" w:eastAsia="Yu Gothic" w:hAnsi="Yu Gothic" w:hint="eastAsia"/>
+          <w:rFonts w:ascii="Yu Gothic" w:eastAsia="Yu Gothic" w:hAnsi="Yu Gothic"/>
         </w:rPr>
       </w:pPr>
     </w:p>
@@ -270,13 +270,13 @@
             <w:pPr>
               <w:spacing w:line="400" w:lineRule="exact"/>
               <w:rPr>
-                <w:rFonts w:ascii="Yu Gothic" w:eastAsia="Yu Gothic" w:hAnsi="Yu Gothic" w:hint="eastAsia"/>
-              </w:rPr>
-            </w:pPr>
-            <w:r>
-              <w:rPr>
                 <w:rFonts w:ascii="Yu Gothic" w:eastAsia="Yu Gothic" w:hAnsi="Yu Gothic"/>
               </w:rPr>
+            </w:pPr>
+            <w:r>
+              <w:rPr>
+                <w:rFonts w:ascii="Yu Gothic" w:eastAsia="Yu Gothic" w:hAnsi="Yu Gothic"/>
+              </w:rPr>
               <w:t>202</w:t>
             </w:r>
             <w:r>
@@ -307,13 +307,7 @@
               <w:rPr>
                 <w:rFonts w:ascii="Yu Gothic" w:eastAsia="Yu Gothic" w:hAnsi="Yu Gothic"/>
               </w:rPr>
-              <w:t>1</w:t>
-            </w:r>
-            <w:r>
-              <w:rPr>
-                <w:rFonts w:ascii="Yu Gothic" w:eastAsia="Yu Gothic" w:hAnsi="Yu Gothic"/>
-              </w:rPr>
-              <w:t>9</w:t>
+              <w:t>20</w:t>
             </w:r>
           </w:p>
         </w:tc>
@@ -3040,58 +3034,21 @@
         <w:rPr>
           <w:rFonts w:ascii="Yu Gothic" w:eastAsia="Yu Gothic" w:hAnsi="Yu Gothic" w:hint="eastAsia"/>
         </w:rPr>
-        <w:t>メール特有の問題</w:t>
+        <w:t>メール特有の問題を</w:t>
       </w:r>
-      <w:proofErr w:type="gramStart"/>
       <w:r>
         <w:rPr>
           <w:rFonts w:ascii="Yu Gothic" w:eastAsia="Yu Gothic" w:hAnsi="Yu Gothic" w:hint="eastAsia"/>
         </w:rPr>
-        <w:t>を</w:t>
+        <w:t>、</w:t>
       </w:r>
-      <w:proofErr w:type="gramEnd"/>
       <w:r>
         <w:rPr>
           <w:rFonts w:ascii="Yu Gothic" w:eastAsia="Yu Gothic" w:hAnsi="Yu Gothic" w:hint="eastAsia"/>
         </w:rPr>
-        <w:t>情報</w:t>
-      </w:r>
-      <w:proofErr w:type="gramStart"/>
-      <w:r>
-        <w:rPr>
-          <w:rFonts w:ascii="Yu Gothic" w:eastAsia="Yu Gothic" w:hAnsi="Yu Gothic" w:hint="eastAsia"/>
-        </w:rPr>
-        <w:t>を</w:t>
-      </w:r>
-      <w:proofErr w:type="gramEnd"/>
-      <w:r>
-        <w:rPr>
-          <w:rFonts w:ascii="Yu Gothic" w:eastAsia="Yu Gothic" w:hAnsi="Yu Gothic" w:hint="eastAsia"/>
-        </w:rPr>
-        <w:t>共有する媒体を変えることで解決する</w:t>
+        <w:t>情報共有する媒体を変えることで解決する</w:t>
       </w:r>
     </w:p>
-    <w:p>
-      <w:pPr>
-        <w:pStyle w:val="ae"/>
-        <w:widowControl/>
-        <w:numPr>
-          <w:ilvl w:val="0"/>
-          <w:numId w:val="12"/>
-        </w:numPr>
-        <w:ind w:leftChars="0"/>
-        <w:rPr>
-          <w:rFonts w:ascii="Yu Gothic" w:eastAsia="Yu Gothic" w:hAnsi="Yu Gothic"/>
-        </w:rPr>
-      </w:pPr>
-      <w:r>
-        <w:rPr>
-          <w:rFonts w:ascii="Yu Gothic" w:eastAsia="Yu Gothic" w:hAnsi="Yu Gothic" w:hint="eastAsia"/>
-        </w:rPr>
-        <w:t>生徒が情報を入手したことを教師が分かるようにする</w:t>
-      </w:r>
-    </w:p>
-    <w:p/>
     <w:p/>
     <w:p>
       <w:pPr>
@@ -3464,43 +3421,17 @@
     </w:p>
     <w:p>
       <w:pPr>
-        <w:ind w:left="840"/>
+        <w:pStyle w:val="ae"/>
+        <w:numPr>
+          <w:ilvl w:val="0"/>
+          <w:numId w:val="22"/>
+        </w:numPr>
+        <w:ind w:leftChars="0"/>
         <w:rPr>
           <w:rFonts w:ascii="Yu Gothic" w:eastAsia="Yu Gothic" w:hAnsi="Yu Gothic" w:cs="Yu Gothic"/>
           <w:sz w:val="19"/>
           <w:szCs w:val="19"/>
         </w:rPr>
-      </w:pPr>
-      <w:r>
-        <w:rPr>
-          <w:rFonts w:ascii="Yu Gothic" w:eastAsia="Yu Gothic" w:hAnsi="Yu Gothic" w:cs="Yu Gothic"/>
-          <w:sz w:val="19"/>
-          <w:szCs w:val="19"/>
-        </w:rPr>
-        <w:t xml:space="preserve">・生徒が企業のエントリーや進捗情報を作成し、教師が閲覧する </w:t>
-      </w:r>
-    </w:p>
-    <w:p>
-      <w:pPr>
-        <w:ind w:left="840"/>
-        <w:rPr>
-          <w:rFonts w:ascii="Yu Gothic" w:eastAsia="Yu Gothic" w:hAnsi="Yu Gothic" w:cs="Yu Gothic"/>
-          <w:sz w:val="19"/>
-          <w:szCs w:val="19"/>
-        </w:rPr>
-      </w:pPr>
-      <w:r>
-        <w:rPr>
-          <w:rFonts w:ascii="Yu Gothic" w:eastAsia="Yu Gothic" w:hAnsi="Yu Gothic" w:cs="Yu Gothic"/>
-          <w:sz w:val="19"/>
-          <w:szCs w:val="19"/>
-        </w:rPr>
-        <w:t xml:space="preserve">・教師が求人情報を基にデータを作成し、生徒がそれを閲覧する </w:t>
-      </w:r>
-    </w:p>
-    <w:p>
-      <w:pPr>
-        <w:ind w:left="840"/>
       </w:pPr>
       <w:r>
         <w:rPr>
@@ -3508,7 +3439,38 @@
           <w:sz w:val="19"/>
           <w:szCs w:val="19"/>
         </w:rPr>
-        <w:t>・生徒が作成した進捗情報は、生徒自身も閲覧できる</w:t>
+        <w:t>教師が、授業のカリキュラムやクラスへのお知らせ、スケジュールを登録し、生徒がそれを参照する</w:t>
+      </w:r>
+    </w:p>
+    <w:p>
+      <w:pPr>
+        <w:pStyle w:val="ae"/>
+        <w:numPr>
+          <w:ilvl w:val="0"/>
+          <w:numId w:val="22"/>
+        </w:numPr>
+        <w:ind w:leftChars="0"/>
+        <w:rPr>
+          <w:rFonts w:ascii="Yu Gothic" w:eastAsia="Yu Gothic" w:hAnsi="Yu Gothic" w:cs="Yu Gothic"/>
+          <w:sz w:val="19"/>
+          <w:szCs w:val="19"/>
+        </w:rPr>
+      </w:pPr>
+      <w:r>
+        <w:rPr>
+          <w:rFonts w:ascii="Yu Gothic" w:eastAsia="Yu Gothic" w:hAnsi="Yu Gothic" w:cs="Yu Gothic" w:hint="eastAsia"/>
+          <w:sz w:val="19"/>
+          <w:szCs w:val="19"/>
+        </w:rPr>
+        <w:t>学校やクラスからの</w:t>
+      </w:r>
+      <w:r>
+        <w:rPr>
+          <w:rFonts w:ascii="Yu Gothic" w:eastAsia="Yu Gothic" w:hAnsi="Yu Gothic" w:cs="Yu Gothic" w:hint="eastAsia"/>
+          <w:sz w:val="19"/>
+          <w:szCs w:val="19"/>
+        </w:rPr>
+        <w:t>お知らせやスケジュールをWebで参照できるようにする</w:t>
       </w:r>
     </w:p>
     <w:p/>
@@ -3574,7 +3536,31 @@
     <w:p>
       <w:pPr>
         <w:widowControl/>
-        <w:ind w:leftChars="200" w:left="420"/>
+        <w:ind w:firstLine="570"/>
+        <w:rPr>
+          <w:rFonts w:ascii="Yu Gothic" w:eastAsia="Yu Gothic" w:hAnsi="Yu Gothic"/>
+          <w:b/>
+          <w:szCs w:val="21"/>
+        </w:rPr>
+      </w:pPr>
+      <w:r>
+        <w:rPr>
+          <w:rFonts w:ascii="Yu Gothic" w:eastAsia="Yu Gothic" w:hAnsi="Yu Gothic" w:hint="eastAsia"/>
+          <w:b/>
+          <w:szCs w:val="21"/>
+        </w:rPr>
+        <w:t>管理者アカウント</w:t>
+      </w:r>
+    </w:p>
+    <w:p>
+      <w:pPr>
+        <w:pStyle w:val="ae"/>
+        <w:widowControl/>
+        <w:numPr>
+          <w:ilvl w:val="0"/>
+          <w:numId w:val="20"/>
+        </w:numPr>
+        <w:ind w:leftChars="0"/>
         <w:rPr>
           <w:rFonts w:ascii="Yu Gothic" w:eastAsia="Yu Gothic" w:hAnsi="Yu Gothic"/>
           <w:bCs/>
@@ -3587,13 +3573,18 @@
           <w:bCs/>
           <w:szCs w:val="21"/>
         </w:rPr>
-        <w:t>・河原学園のメールアドレスを所持している人のみ、アカウントを作成できる</w:t>
+        <w:t>ログイン画面にはURLを知っている者のみ遷移することができる。教師アカウントや生徒アカウントで遷移できる画面には管理者のログイン画面のURLを記さない。</w:t>
       </w:r>
     </w:p>
     <w:p>
       <w:pPr>
+        <w:pStyle w:val="ae"/>
         <w:widowControl/>
-        <w:ind w:leftChars="200" w:left="420"/>
+        <w:numPr>
+          <w:ilvl w:val="0"/>
+          <w:numId w:val="20"/>
+        </w:numPr>
+        <w:ind w:leftChars="0"/>
         <w:rPr>
           <w:rFonts w:ascii="Yu Gothic" w:eastAsia="Yu Gothic" w:hAnsi="Yu Gothic"/>
           <w:bCs/>
@@ -3606,8 +3597,130 @@
           <w:bCs/>
           <w:szCs w:val="21"/>
         </w:rPr>
-        <w:t>・アカウントは教師アカウントと生徒アカウントの２種類が存在する（以降、教師と教師アカウント、生徒と生徒アカウントは同じものを指す）</w:t>
+        <w:t>異なる２つのパスワードを知っている者がログインできる</w:t>
       </w:r>
+      <w:r>
+        <w:rPr>
+          <w:rFonts w:ascii="Yu Gothic" w:eastAsia="Yu Gothic" w:hAnsi="Yu Gothic" w:hint="eastAsia"/>
+          <w:bCs/>
+          <w:szCs w:val="21"/>
+        </w:rPr>
+        <w:t>。</w:t>
+      </w:r>
+    </w:p>
+    <w:p>
+      <w:pPr>
+        <w:widowControl/>
+        <w:ind w:left="570"/>
+        <w:rPr>
+          <w:rFonts w:ascii="Yu Gothic" w:eastAsia="Yu Gothic" w:hAnsi="Yu Gothic"/>
+          <w:bCs/>
+          <w:szCs w:val="21"/>
+        </w:rPr>
+      </w:pPr>
+      <w:r>
+        <w:rPr>
+          <w:rFonts w:ascii="Yu Gothic" w:eastAsia="Yu Gothic" w:hAnsi="Yu Gothic" w:hint="eastAsia"/>
+          <w:b/>
+          <w:szCs w:val="21"/>
+        </w:rPr>
+        <w:t>教師アカウント</w:t>
+      </w:r>
+    </w:p>
+    <w:p>
+      <w:pPr>
+        <w:pStyle w:val="ae"/>
+        <w:widowControl/>
+        <w:numPr>
+          <w:ilvl w:val="0"/>
+          <w:numId w:val="21"/>
+        </w:numPr>
+        <w:ind w:leftChars="0"/>
+        <w:rPr>
+          <w:rFonts w:ascii="Yu Gothic" w:eastAsia="Yu Gothic" w:hAnsi="Yu Gothic"/>
+          <w:bCs/>
+          <w:szCs w:val="21"/>
+        </w:rPr>
+      </w:pPr>
+      <w:r>
+        <w:rPr>
+          <w:rFonts w:ascii="Yu Gothic" w:eastAsia="Yu Gothic" w:hAnsi="Yu Gothic" w:hint="eastAsia"/>
+          <w:bCs/>
+          <w:szCs w:val="21"/>
+        </w:rPr>
+        <w:t>管理者アカウントで登録されたメールアドレスとパスワードでログインする</w:t>
+      </w:r>
+      <w:r>
+        <w:rPr>
+          <w:rFonts w:ascii="Yu Gothic" w:eastAsia="Yu Gothic" w:hAnsi="Yu Gothic" w:hint="eastAsia"/>
+          <w:bCs/>
+          <w:szCs w:val="21"/>
+        </w:rPr>
+        <w:t>。</w:t>
+      </w:r>
+    </w:p>
+    <w:p>
+      <w:pPr>
+        <w:widowControl/>
+        <w:ind w:left="570"/>
+        <w:rPr>
+          <w:rFonts w:ascii="Yu Gothic" w:eastAsia="Yu Gothic" w:hAnsi="Yu Gothic"/>
+          <w:b/>
+          <w:szCs w:val="21"/>
+        </w:rPr>
+      </w:pPr>
+      <w:r>
+        <w:rPr>
+          <w:rFonts w:ascii="Yu Gothic" w:eastAsia="Yu Gothic" w:hAnsi="Yu Gothic" w:hint="eastAsia"/>
+          <w:b/>
+          <w:szCs w:val="21"/>
+        </w:rPr>
+        <w:t>生徒アカウント</w:t>
+      </w:r>
+    </w:p>
+    <w:p>
+      <w:pPr>
+        <w:pStyle w:val="ae"/>
+        <w:widowControl/>
+        <w:numPr>
+          <w:ilvl w:val="0"/>
+          <w:numId w:val="21"/>
+        </w:numPr>
+        <w:ind w:leftChars="0"/>
+        <w:rPr>
+          <w:rFonts w:ascii="Yu Gothic" w:eastAsia="Yu Gothic" w:hAnsi="Yu Gothic"/>
+          <w:bCs/>
+          <w:szCs w:val="21"/>
+        </w:rPr>
+      </w:pPr>
+      <w:r>
+        <w:rPr>
+          <w:rFonts w:ascii="Yu Gothic" w:eastAsia="Yu Gothic" w:hAnsi="Yu Gothic" w:hint="eastAsia"/>
+          <w:bCs/>
+          <w:szCs w:val="21"/>
+        </w:rPr>
+        <w:t>教師アカウントで登録されたメールアドレスとパスワードでログインする</w:t>
+      </w:r>
+      <w:r>
+        <w:rPr>
+          <w:rFonts w:ascii="Yu Gothic" w:eastAsia="Yu Gothic" w:hAnsi="Yu Gothic" w:hint="eastAsia"/>
+          <w:bCs/>
+          <w:szCs w:val="21"/>
+        </w:rPr>
+        <w:t>。</w:t>
+      </w:r>
+    </w:p>
+    <w:p>
+      <w:pPr>
+        <w:pStyle w:val="ae"/>
+        <w:widowControl/>
+        <w:ind w:leftChars="0" w:left="1260"/>
+        <w:rPr>
+          <w:rFonts w:ascii="Yu Gothic" w:eastAsia="Yu Gothic" w:hAnsi="Yu Gothic"/>
+          <w:bCs/>
+          <w:szCs w:val="21"/>
+        </w:rPr>
+      </w:pPr>
     </w:p>
     <w:p>
       <w:pPr>
@@ -3630,32 +3743,26 @@
           <w:bCs/>
           <w:szCs w:val="21"/>
         </w:rPr>
-        <w:t>求人情報のアクセス制限</w:t>
+        <w:t>管理者</w:t>
       </w:r>
-    </w:p>
-    <w:p>
-      <w:pPr>
-        <w:widowControl/>
-        <w:ind w:leftChars="200" w:left="420"/>
-        <w:rPr>
-          <w:rFonts w:ascii="Yu Gothic" w:eastAsia="Yu Gothic" w:hAnsi="Yu Gothic"/>
-          <w:bCs/>
-          <w:szCs w:val="21"/>
-        </w:rPr>
-      </w:pPr>
       <w:r>
         <w:rPr>
           <w:rFonts w:ascii="Yu Gothic" w:eastAsia="Yu Gothic" w:hAnsi="Yu Gothic" w:hint="eastAsia"/>
           <w:bCs/>
           <w:szCs w:val="21"/>
         </w:rPr>
-        <w:t>・求人情報は、教師と生徒の両方が作成できる</w:t>
+        <w:t>情報のアクセス制限</w:t>
       </w:r>
     </w:p>
     <w:p>
       <w:pPr>
+        <w:pStyle w:val="ae"/>
         <w:widowControl/>
-        <w:ind w:leftChars="200" w:left="420"/>
+        <w:numPr>
+          <w:ilvl w:val="0"/>
+          <w:numId w:val="21"/>
+        </w:numPr>
+        <w:ind w:leftChars="0"/>
         <w:rPr>
           <w:rFonts w:ascii="Yu Gothic" w:eastAsia="Yu Gothic" w:hAnsi="Yu Gothic"/>
           <w:bCs/>
@@ -3668,46 +3775,28 @@
           <w:bCs/>
           <w:szCs w:val="21"/>
         </w:rPr>
-        <w:t>・教師が作成した求人情報は、全教師と全生徒が閲覧できる</w:t>
+        <w:t>管理者は責任者を学校側に決めてもらい、その者（たち）が</w:t>
       </w:r>
-    </w:p>
-    <w:p>
-      <w:pPr>
-        <w:widowControl/>
-        <w:ind w:leftChars="200" w:left="420"/>
-        <w:rPr>
-          <w:rFonts w:ascii="Yu Gothic" w:eastAsia="Yu Gothic" w:hAnsi="Yu Gothic"/>
-          <w:bCs/>
-          <w:szCs w:val="21"/>
-        </w:rPr>
-      </w:pPr>
       <w:r>
         <w:rPr>
           <w:rFonts w:ascii="Yu Gothic" w:eastAsia="Yu Gothic" w:hAnsi="Yu Gothic" w:hint="eastAsia"/>
           <w:bCs/>
           <w:szCs w:val="21"/>
         </w:rPr>
-        <w:t>・生徒が作成した求人情報は、作成した生徒と全教師のみ閲覧できる</w:t>
+        <w:t>２つのパスワードを知っておく。</w:t>
       </w:r>
     </w:p>
     <w:p>
       <w:pPr>
+        <w:pStyle w:val="ae"/>
         <w:widowControl/>
-        <w:ind w:leftChars="200" w:left="420"/>
+        <w:ind w:leftChars="0" w:left="1260"/>
         <w:rPr>
           <w:rFonts w:ascii="Yu Gothic" w:eastAsia="Yu Gothic" w:hAnsi="Yu Gothic"/>
           <w:bCs/>
           <w:szCs w:val="21"/>
         </w:rPr>
       </w:pPr>
-      <w:r>
-        <w:rPr>
-          <w:rFonts w:ascii="Yu Gothic" w:eastAsia="Yu Gothic" w:hAnsi="Yu Gothic" w:hint="eastAsia"/>
-          <w:bCs/>
-          <w:szCs w:val="21"/>
-        </w:rPr>
-        <w:t>・作成した求人情報は、作成したアカウントでのみ編集できる</w:t>
-      </w:r>
     </w:p>
     <w:p>
       <w:pPr>
@@ -3730,32 +3819,26 @@
           <w:bCs/>
           <w:szCs w:val="21"/>
         </w:rPr>
-        <w:t>進捗情報のアクセス制限</w:t>
+        <w:t>教師</w:t>
       </w:r>
-    </w:p>
-    <w:p>
-      <w:pPr>
-        <w:widowControl/>
-        <w:ind w:leftChars="200" w:left="420"/>
-        <w:rPr>
-          <w:rFonts w:ascii="Yu Gothic" w:eastAsia="Yu Gothic" w:hAnsi="Yu Gothic"/>
-          <w:bCs/>
-          <w:szCs w:val="21"/>
-        </w:rPr>
-      </w:pPr>
       <w:r>
         <w:rPr>
           <w:rFonts w:ascii="Yu Gothic" w:eastAsia="Yu Gothic" w:hAnsi="Yu Gothic" w:hint="eastAsia"/>
           <w:bCs/>
           <w:szCs w:val="21"/>
         </w:rPr>
-        <w:t>・生徒のみ作成できる</w:t>
+        <w:t>情報のアクセス制限</w:t>
       </w:r>
     </w:p>
     <w:p>
       <w:pPr>
+        <w:pStyle w:val="ae"/>
         <w:widowControl/>
-        <w:ind w:leftChars="200" w:left="420"/>
+        <w:numPr>
+          <w:ilvl w:val="0"/>
+          <w:numId w:val="21"/>
+        </w:numPr>
+        <w:ind w:leftChars="0"/>
         <w:rPr>
           <w:rFonts w:ascii="Yu Gothic" w:eastAsia="Yu Gothic" w:hAnsi="Yu Gothic"/>
           <w:bCs/>
@@ -3768,13 +3851,18 @@
           <w:bCs/>
           <w:szCs w:val="21"/>
         </w:rPr>
-        <w:t>・作成した生徒にのみ編集できる</w:t>
+        <w:t>名前とメールアドレスは本アプリのアカウントの所持者は参照できる</w:t>
       </w:r>
     </w:p>
     <w:p>
       <w:pPr>
+        <w:pStyle w:val="ae"/>
         <w:widowControl/>
-        <w:ind w:leftChars="200" w:left="420"/>
+        <w:numPr>
+          <w:ilvl w:val="0"/>
+          <w:numId w:val="21"/>
+        </w:numPr>
+        <w:ind w:leftChars="0"/>
         <w:rPr>
           <w:rFonts w:ascii="Yu Gothic" w:eastAsia="Yu Gothic" w:hAnsi="Yu Gothic"/>
           <w:bCs/>
@@ -3787,10 +3875,802 @@
           <w:bCs/>
           <w:szCs w:val="21"/>
         </w:rPr>
-        <w:t>・作成した生徒と担任教師のみ閲覧できる</w:t>
+        <w:t>パスワードは管理者が参照できる</w:t>
       </w:r>
     </w:p>
-    <w:p/>
+    <w:p>
+      <w:pPr>
+        <w:pStyle w:val="ae"/>
+        <w:widowControl/>
+        <w:numPr>
+          <w:ilvl w:val="0"/>
+          <w:numId w:val="21"/>
+        </w:numPr>
+        <w:ind w:leftChars="0"/>
+        <w:rPr>
+          <w:rFonts w:ascii="Yu Gothic" w:eastAsia="Yu Gothic" w:hAnsi="Yu Gothic"/>
+          <w:bCs/>
+          <w:szCs w:val="21"/>
+        </w:rPr>
+      </w:pPr>
+      <w:r>
+        <w:rPr>
+          <w:rFonts w:ascii="Yu Gothic" w:eastAsia="Yu Gothic" w:hAnsi="Yu Gothic" w:hint="eastAsia"/>
+          <w:bCs/>
+          <w:szCs w:val="21"/>
+        </w:rPr>
+        <w:t>上記３つの情報の更新は、管理者とそのアカウントの所持者が可能</w:t>
+      </w:r>
+    </w:p>
+    <w:p>
+      <w:pPr>
+        <w:pStyle w:val="ae"/>
+        <w:widowControl/>
+        <w:numPr>
+          <w:ilvl w:val="0"/>
+          <w:numId w:val="21"/>
+        </w:numPr>
+        <w:ind w:leftChars="0"/>
+        <w:rPr>
+          <w:rFonts w:ascii="Yu Gothic" w:eastAsia="Yu Gothic" w:hAnsi="Yu Gothic"/>
+          <w:bCs/>
+          <w:szCs w:val="21"/>
+        </w:rPr>
+      </w:pPr>
+      <w:r>
+        <w:rPr>
+          <w:rFonts w:ascii="Yu Gothic" w:eastAsia="Yu Gothic" w:hAnsi="Yu Gothic" w:hint="eastAsia"/>
+          <w:bCs/>
+          <w:szCs w:val="21"/>
+        </w:rPr>
+        <w:t>削除は、管理者のみ可能</w:t>
+      </w:r>
+    </w:p>
+    <w:p>
+      <w:pPr>
+        <w:pStyle w:val="ae"/>
+        <w:widowControl/>
+        <w:ind w:leftChars="0" w:left="1260"/>
+        <w:rPr>
+          <w:rFonts w:ascii="Yu Gothic" w:eastAsia="Yu Gothic" w:hAnsi="Yu Gothic"/>
+          <w:bCs/>
+          <w:szCs w:val="21"/>
+        </w:rPr>
+      </w:pPr>
+    </w:p>
+    <w:p>
+      <w:pPr>
+        <w:pStyle w:val="ae"/>
+        <w:widowControl/>
+        <w:numPr>
+          <w:ilvl w:val="0"/>
+          <w:numId w:val="14"/>
+        </w:numPr>
+        <w:ind w:leftChars="0"/>
+        <w:rPr>
+          <w:rFonts w:ascii="Yu Gothic" w:eastAsia="Yu Gothic" w:hAnsi="Yu Gothic"/>
+          <w:bCs/>
+          <w:szCs w:val="21"/>
+        </w:rPr>
+      </w:pPr>
+      <w:r>
+        <w:rPr>
+          <w:rFonts w:ascii="Yu Gothic" w:eastAsia="Yu Gothic" w:hAnsi="Yu Gothic" w:hint="eastAsia"/>
+          <w:bCs/>
+          <w:szCs w:val="21"/>
+        </w:rPr>
+        <w:t>生徒情報のアクセス制限</w:t>
+      </w:r>
+    </w:p>
+    <w:p>
+      <w:pPr>
+        <w:pStyle w:val="ae"/>
+        <w:widowControl/>
+        <w:numPr>
+          <w:ilvl w:val="0"/>
+          <w:numId w:val="24"/>
+        </w:numPr>
+        <w:ind w:leftChars="0"/>
+        <w:rPr>
+          <w:rFonts w:ascii="Yu Gothic" w:eastAsia="Yu Gothic" w:hAnsi="Yu Gothic"/>
+          <w:bCs/>
+          <w:szCs w:val="21"/>
+        </w:rPr>
+      </w:pPr>
+      <w:r>
+        <w:rPr>
+          <w:rFonts w:ascii="Yu Gothic" w:eastAsia="Yu Gothic" w:hAnsi="Yu Gothic" w:hint="eastAsia"/>
+          <w:bCs/>
+          <w:szCs w:val="21"/>
+        </w:rPr>
+        <w:t>名前とメールアドレスと出席番号は、</w:t>
+      </w:r>
+      <w:r>
+        <w:rPr>
+          <w:rFonts w:ascii="Yu Gothic" w:eastAsia="Yu Gothic" w:hAnsi="Yu Gothic" w:hint="eastAsia"/>
+          <w:bCs/>
+          <w:szCs w:val="21"/>
+        </w:rPr>
+        <w:t>教師と同クラスの生徒が参照できる</w:t>
+      </w:r>
+    </w:p>
+    <w:p>
+      <w:pPr>
+        <w:pStyle w:val="ae"/>
+        <w:widowControl/>
+        <w:numPr>
+          <w:ilvl w:val="0"/>
+          <w:numId w:val="24"/>
+        </w:numPr>
+        <w:ind w:leftChars="0"/>
+        <w:rPr>
+          <w:rFonts w:ascii="Yu Gothic" w:eastAsia="Yu Gothic" w:hAnsi="Yu Gothic"/>
+          <w:bCs/>
+          <w:szCs w:val="21"/>
+        </w:rPr>
+      </w:pPr>
+      <w:r>
+        <w:rPr>
+          <w:rFonts w:ascii="Yu Gothic" w:eastAsia="Yu Gothic" w:hAnsi="Yu Gothic" w:hint="eastAsia"/>
+          <w:bCs/>
+          <w:szCs w:val="21"/>
+        </w:rPr>
+        <w:t>パスワードは担当教師が参照できる</w:t>
+      </w:r>
+    </w:p>
+    <w:p>
+      <w:pPr>
+        <w:pStyle w:val="ae"/>
+        <w:widowControl/>
+        <w:numPr>
+          <w:ilvl w:val="0"/>
+          <w:numId w:val="24"/>
+        </w:numPr>
+        <w:ind w:leftChars="0"/>
+        <w:rPr>
+          <w:rFonts w:ascii="Yu Gothic" w:eastAsia="Yu Gothic" w:hAnsi="Yu Gothic"/>
+          <w:bCs/>
+          <w:szCs w:val="21"/>
+        </w:rPr>
+      </w:pPr>
+      <w:r>
+        <w:rPr>
+          <w:rFonts w:ascii="Yu Gothic" w:eastAsia="Yu Gothic" w:hAnsi="Yu Gothic" w:hint="eastAsia"/>
+          <w:bCs/>
+          <w:szCs w:val="21"/>
+        </w:rPr>
+        <w:t>上記４つの情報の更新は、担当教師とそのアカウントの所持者が可能</w:t>
+      </w:r>
+    </w:p>
+    <w:p>
+      <w:pPr>
+        <w:pStyle w:val="ae"/>
+        <w:widowControl/>
+        <w:numPr>
+          <w:ilvl w:val="0"/>
+          <w:numId w:val="24"/>
+        </w:numPr>
+        <w:ind w:leftChars="0"/>
+        <w:rPr>
+          <w:rFonts w:ascii="Yu Gothic" w:eastAsia="Yu Gothic" w:hAnsi="Yu Gothic"/>
+          <w:bCs/>
+          <w:szCs w:val="21"/>
+        </w:rPr>
+      </w:pPr>
+      <w:r>
+        <w:rPr>
+          <w:rFonts w:ascii="Yu Gothic" w:eastAsia="Yu Gothic" w:hAnsi="Yu Gothic" w:hint="eastAsia"/>
+          <w:bCs/>
+          <w:szCs w:val="21"/>
+        </w:rPr>
+        <w:t>削除は、担当教師のみ可能</w:t>
+      </w:r>
+    </w:p>
+    <w:p>
+      <w:pPr>
+        <w:widowControl/>
+        <w:ind w:left="840"/>
+        <w:rPr>
+          <w:rFonts w:ascii="Yu Gothic" w:eastAsia="Yu Gothic" w:hAnsi="Yu Gothic"/>
+          <w:bCs/>
+          <w:szCs w:val="21"/>
+        </w:rPr>
+      </w:pPr>
+    </w:p>
+    <w:p>
+      <w:pPr>
+        <w:pStyle w:val="ae"/>
+        <w:widowControl/>
+        <w:numPr>
+          <w:ilvl w:val="0"/>
+          <w:numId w:val="14"/>
+        </w:numPr>
+        <w:ind w:leftChars="0"/>
+        <w:rPr>
+          <w:rFonts w:ascii="Yu Gothic" w:eastAsia="Yu Gothic" w:hAnsi="Yu Gothic"/>
+          <w:bCs/>
+          <w:szCs w:val="21"/>
+        </w:rPr>
+      </w:pPr>
+      <w:r>
+        <w:rPr>
+          <w:rFonts w:ascii="Yu Gothic" w:eastAsia="Yu Gothic" w:hAnsi="Yu Gothic" w:hint="eastAsia"/>
+          <w:bCs/>
+          <w:szCs w:val="21"/>
+        </w:rPr>
+        <w:t>年度のアクセス制限</w:t>
+      </w:r>
+    </w:p>
+    <w:p>
+      <w:pPr>
+        <w:pStyle w:val="ae"/>
+        <w:widowControl/>
+        <w:numPr>
+          <w:ilvl w:val="0"/>
+          <w:numId w:val="25"/>
+        </w:numPr>
+        <w:ind w:leftChars="0"/>
+        <w:rPr>
+          <w:rFonts w:ascii="Yu Gothic" w:eastAsia="Yu Gothic" w:hAnsi="Yu Gothic"/>
+          <w:bCs/>
+          <w:szCs w:val="21"/>
+        </w:rPr>
+      </w:pPr>
+      <w:r>
+        <w:rPr>
+          <w:rFonts w:ascii="Yu Gothic" w:eastAsia="Yu Gothic" w:hAnsi="Yu Gothic" w:hint="eastAsia"/>
+          <w:bCs/>
+          <w:szCs w:val="21"/>
+        </w:rPr>
+        <w:t>参照は、</w:t>
+      </w:r>
+      <w:r>
+        <w:rPr>
+          <w:rFonts w:ascii="Yu Gothic" w:eastAsia="Yu Gothic" w:hAnsi="Yu Gothic" w:hint="eastAsia"/>
+          <w:bCs/>
+          <w:szCs w:val="21"/>
+        </w:rPr>
+        <w:t>アカウントの所持者が可能</w:t>
+      </w:r>
+    </w:p>
+    <w:p>
+      <w:pPr>
+        <w:pStyle w:val="ae"/>
+        <w:widowControl/>
+        <w:numPr>
+          <w:ilvl w:val="0"/>
+          <w:numId w:val="25"/>
+        </w:numPr>
+        <w:ind w:leftChars="0"/>
+        <w:rPr>
+          <w:rFonts w:ascii="Yu Gothic" w:eastAsia="Yu Gothic" w:hAnsi="Yu Gothic"/>
+          <w:bCs/>
+          <w:szCs w:val="21"/>
+        </w:rPr>
+      </w:pPr>
+      <w:r>
+        <w:rPr>
+          <w:rFonts w:ascii="Yu Gothic" w:eastAsia="Yu Gothic" w:hAnsi="Yu Gothic" w:hint="eastAsia"/>
+          <w:bCs/>
+          <w:szCs w:val="21"/>
+        </w:rPr>
+        <w:t>更新と削除は、管理者のみ可能</w:t>
+      </w:r>
+    </w:p>
+    <w:p>
+      <w:pPr>
+        <w:pStyle w:val="ae"/>
+        <w:widowControl/>
+        <w:ind w:leftChars="0" w:left="1260"/>
+        <w:rPr>
+          <w:rFonts w:ascii="Yu Gothic" w:eastAsia="Yu Gothic" w:hAnsi="Yu Gothic"/>
+          <w:bCs/>
+          <w:szCs w:val="21"/>
+        </w:rPr>
+      </w:pPr>
+    </w:p>
+    <w:p>
+      <w:pPr>
+        <w:pStyle w:val="ae"/>
+        <w:widowControl/>
+        <w:numPr>
+          <w:ilvl w:val="0"/>
+          <w:numId w:val="14"/>
+        </w:numPr>
+        <w:ind w:leftChars="0"/>
+        <w:rPr>
+          <w:rFonts w:ascii="Yu Gothic" w:eastAsia="Yu Gothic" w:hAnsi="Yu Gothic"/>
+          <w:bCs/>
+          <w:szCs w:val="21"/>
+        </w:rPr>
+      </w:pPr>
+      <w:r>
+        <w:rPr>
+          <w:rFonts w:ascii="Yu Gothic" w:eastAsia="Yu Gothic" w:hAnsi="Yu Gothic" w:hint="eastAsia"/>
+          <w:bCs/>
+          <w:szCs w:val="21"/>
+        </w:rPr>
+        <w:t>クラスのアクセス制限</w:t>
+      </w:r>
+    </w:p>
+    <w:p>
+      <w:pPr>
+        <w:pStyle w:val="ae"/>
+        <w:widowControl/>
+        <w:numPr>
+          <w:ilvl w:val="0"/>
+          <w:numId w:val="26"/>
+        </w:numPr>
+        <w:ind w:leftChars="0"/>
+        <w:rPr>
+          <w:rFonts w:ascii="Yu Gothic" w:eastAsia="Yu Gothic" w:hAnsi="Yu Gothic"/>
+          <w:bCs/>
+          <w:szCs w:val="21"/>
+        </w:rPr>
+      </w:pPr>
+      <w:r>
+        <w:rPr>
+          <w:rFonts w:ascii="Yu Gothic" w:eastAsia="Yu Gothic" w:hAnsi="Yu Gothic" w:hint="eastAsia"/>
+          <w:bCs/>
+          <w:szCs w:val="21"/>
+        </w:rPr>
+        <w:t>参照は、管理者と教師、同クラスの生徒が可能</w:t>
+      </w:r>
+    </w:p>
+    <w:p>
+      <w:pPr>
+        <w:pStyle w:val="ae"/>
+        <w:widowControl/>
+        <w:numPr>
+          <w:ilvl w:val="0"/>
+          <w:numId w:val="26"/>
+        </w:numPr>
+        <w:ind w:leftChars="0"/>
+        <w:rPr>
+          <w:rFonts w:ascii="Yu Gothic" w:eastAsia="Yu Gothic" w:hAnsi="Yu Gothic"/>
+          <w:bCs/>
+          <w:szCs w:val="21"/>
+        </w:rPr>
+      </w:pPr>
+      <w:r>
+        <w:rPr>
+          <w:rFonts w:ascii="Yu Gothic" w:eastAsia="Yu Gothic" w:hAnsi="Yu Gothic" w:hint="eastAsia"/>
+          <w:bCs/>
+          <w:szCs w:val="21"/>
+        </w:rPr>
+        <w:t>更新は、</w:t>
+      </w:r>
+      <w:r>
+        <w:rPr>
+          <w:rFonts w:ascii="Yu Gothic" w:eastAsia="Yu Gothic" w:hAnsi="Yu Gothic" w:hint="eastAsia"/>
+          <w:bCs/>
+          <w:szCs w:val="21"/>
+        </w:rPr>
+        <w:t>クラスの</w:t>
+      </w:r>
+      <w:r>
+        <w:rPr>
+          <w:rFonts w:ascii="Yu Gothic" w:eastAsia="Yu Gothic" w:hAnsi="Yu Gothic" w:hint="eastAsia"/>
+          <w:bCs/>
+          <w:szCs w:val="21"/>
+        </w:rPr>
+        <w:t>担当教師のみ可能</w:t>
+      </w:r>
+    </w:p>
+    <w:p>
+      <w:pPr>
+        <w:pStyle w:val="ae"/>
+        <w:widowControl/>
+        <w:numPr>
+          <w:ilvl w:val="0"/>
+          <w:numId w:val="26"/>
+        </w:numPr>
+        <w:ind w:leftChars="0"/>
+        <w:rPr>
+          <w:rFonts w:ascii="Yu Gothic" w:eastAsia="Yu Gothic" w:hAnsi="Yu Gothic"/>
+          <w:bCs/>
+          <w:szCs w:val="21"/>
+        </w:rPr>
+      </w:pPr>
+      <w:r>
+        <w:rPr>
+          <w:rFonts w:ascii="Yu Gothic" w:eastAsia="Yu Gothic" w:hAnsi="Yu Gothic" w:hint="eastAsia"/>
+          <w:bCs/>
+          <w:szCs w:val="21"/>
+        </w:rPr>
+        <w:t>削除は、管理者のみ可能</w:t>
+      </w:r>
+    </w:p>
+    <w:p>
+      <w:pPr>
+        <w:widowControl/>
+        <w:rPr>
+          <w:rFonts w:ascii="Yu Gothic" w:eastAsia="Yu Gothic" w:hAnsi="Yu Gothic"/>
+          <w:bCs/>
+          <w:szCs w:val="21"/>
+        </w:rPr>
+      </w:pPr>
+    </w:p>
+    <w:p>
+      <w:pPr>
+        <w:pStyle w:val="ae"/>
+        <w:widowControl/>
+        <w:numPr>
+          <w:ilvl w:val="0"/>
+          <w:numId w:val="14"/>
+        </w:numPr>
+        <w:ind w:leftChars="0"/>
+        <w:rPr>
+          <w:rFonts w:ascii="Yu Gothic" w:eastAsia="Yu Gothic" w:hAnsi="Yu Gothic"/>
+          <w:bCs/>
+          <w:szCs w:val="21"/>
+        </w:rPr>
+      </w:pPr>
+      <w:r>
+        <w:rPr>
+          <w:rFonts w:ascii="Yu Gothic" w:eastAsia="Yu Gothic" w:hAnsi="Yu Gothic" w:hint="eastAsia"/>
+          <w:bCs/>
+          <w:szCs w:val="21"/>
+        </w:rPr>
+        <w:t>授業のアクセス制限</w:t>
+      </w:r>
+    </w:p>
+    <w:p>
+      <w:pPr>
+        <w:pStyle w:val="ae"/>
+        <w:widowControl/>
+        <w:numPr>
+          <w:ilvl w:val="0"/>
+          <w:numId w:val="28"/>
+        </w:numPr>
+        <w:ind w:leftChars="0"/>
+        <w:rPr>
+          <w:rFonts w:ascii="Yu Gothic" w:eastAsia="Yu Gothic" w:hAnsi="Yu Gothic"/>
+          <w:bCs/>
+          <w:szCs w:val="21"/>
+        </w:rPr>
+      </w:pPr>
+      <w:r>
+        <w:rPr>
+          <w:rFonts w:ascii="Yu Gothic" w:eastAsia="Yu Gothic" w:hAnsi="Yu Gothic" w:hint="eastAsia"/>
+          <w:bCs/>
+          <w:szCs w:val="21"/>
+        </w:rPr>
+        <w:t>参照は、教師と生徒</w:t>
+      </w:r>
+      <w:r>
+        <w:rPr>
+          <w:rFonts w:ascii="Yu Gothic" w:eastAsia="Yu Gothic" w:hAnsi="Yu Gothic" w:hint="eastAsia"/>
+          <w:bCs/>
+          <w:szCs w:val="21"/>
+        </w:rPr>
+        <w:t>が可能</w:t>
+      </w:r>
+    </w:p>
+    <w:p>
+      <w:pPr>
+        <w:pStyle w:val="ae"/>
+        <w:widowControl/>
+        <w:numPr>
+          <w:ilvl w:val="0"/>
+          <w:numId w:val="28"/>
+        </w:numPr>
+        <w:ind w:leftChars="0"/>
+        <w:rPr>
+          <w:rFonts w:ascii="Yu Gothic" w:eastAsia="Yu Gothic" w:hAnsi="Yu Gothic"/>
+          <w:bCs/>
+          <w:szCs w:val="21"/>
+        </w:rPr>
+      </w:pPr>
+      <w:r>
+        <w:rPr>
+          <w:rFonts w:ascii="Yu Gothic" w:eastAsia="Yu Gothic" w:hAnsi="Yu Gothic" w:hint="eastAsia"/>
+          <w:bCs/>
+          <w:szCs w:val="21"/>
+        </w:rPr>
+        <w:t>更新は、</w:t>
+      </w:r>
+      <w:r>
+        <w:rPr>
+          <w:rFonts w:ascii="Yu Gothic" w:eastAsia="Yu Gothic" w:hAnsi="Yu Gothic" w:hint="eastAsia"/>
+          <w:bCs/>
+          <w:szCs w:val="21"/>
+        </w:rPr>
+        <w:t>クラスの</w:t>
+      </w:r>
+      <w:r>
+        <w:rPr>
+          <w:rFonts w:ascii="Yu Gothic" w:eastAsia="Yu Gothic" w:hAnsi="Yu Gothic" w:hint="eastAsia"/>
+          <w:bCs/>
+          <w:szCs w:val="21"/>
+        </w:rPr>
+        <w:t>担当教師と作成した教師が可能</w:t>
+      </w:r>
+    </w:p>
+    <w:p>
+      <w:pPr>
+        <w:pStyle w:val="ae"/>
+        <w:widowControl/>
+        <w:numPr>
+          <w:ilvl w:val="0"/>
+          <w:numId w:val="28"/>
+        </w:numPr>
+        <w:ind w:leftChars="0"/>
+        <w:rPr>
+          <w:rFonts w:ascii="Yu Gothic" w:eastAsia="Yu Gothic" w:hAnsi="Yu Gothic"/>
+          <w:bCs/>
+          <w:szCs w:val="21"/>
+        </w:rPr>
+      </w:pPr>
+      <w:r>
+        <w:rPr>
+          <w:rFonts w:ascii="Yu Gothic" w:eastAsia="Yu Gothic" w:hAnsi="Yu Gothic" w:hint="eastAsia"/>
+          <w:bCs/>
+          <w:szCs w:val="21"/>
+        </w:rPr>
+        <w:t>削除はクラスの担当教師のみ可能</w:t>
+      </w:r>
+    </w:p>
+    <w:p>
+      <w:pPr>
+        <w:pStyle w:val="ae"/>
+        <w:widowControl/>
+        <w:ind w:leftChars="0" w:left="1260"/>
+        <w:rPr>
+          <w:rFonts w:ascii="Yu Gothic" w:eastAsia="Yu Gothic" w:hAnsi="Yu Gothic"/>
+          <w:bCs/>
+          <w:szCs w:val="21"/>
+        </w:rPr>
+      </w:pPr>
+    </w:p>
+    <w:p>
+      <w:pPr>
+        <w:pStyle w:val="ae"/>
+        <w:widowControl/>
+        <w:numPr>
+          <w:ilvl w:val="0"/>
+          <w:numId w:val="14"/>
+        </w:numPr>
+        <w:ind w:leftChars="0"/>
+        <w:rPr>
+          <w:rFonts w:ascii="Yu Gothic" w:eastAsia="Yu Gothic" w:hAnsi="Yu Gothic"/>
+          <w:bCs/>
+          <w:szCs w:val="21"/>
+        </w:rPr>
+      </w:pPr>
+      <w:r>
+        <w:rPr>
+          <w:rFonts w:ascii="Yu Gothic" w:eastAsia="Yu Gothic" w:hAnsi="Yu Gothic" w:hint="eastAsia"/>
+          <w:bCs/>
+          <w:szCs w:val="21"/>
+        </w:rPr>
+        <w:t>カリキュラムのアクセス制限</w:t>
+      </w:r>
+    </w:p>
+    <w:p>
+      <w:pPr>
+        <w:pStyle w:val="ae"/>
+        <w:widowControl/>
+        <w:numPr>
+          <w:ilvl w:val="0"/>
+          <w:numId w:val="29"/>
+        </w:numPr>
+        <w:ind w:leftChars="0"/>
+        <w:rPr>
+          <w:rFonts w:ascii="Yu Gothic" w:eastAsia="Yu Gothic" w:hAnsi="Yu Gothic"/>
+          <w:bCs/>
+          <w:szCs w:val="21"/>
+        </w:rPr>
+      </w:pPr>
+      <w:r>
+        <w:rPr>
+          <w:rFonts w:ascii="Yu Gothic" w:eastAsia="Yu Gothic" w:hAnsi="Yu Gothic" w:hint="eastAsia"/>
+          <w:bCs/>
+          <w:szCs w:val="21"/>
+        </w:rPr>
+        <w:t>参照は、教師とそのクラスの生徒が可能</w:t>
+      </w:r>
+    </w:p>
+    <w:p>
+      <w:pPr>
+        <w:pStyle w:val="ae"/>
+        <w:widowControl/>
+        <w:numPr>
+          <w:ilvl w:val="0"/>
+          <w:numId w:val="29"/>
+        </w:numPr>
+        <w:ind w:leftChars="0"/>
+        <w:rPr>
+          <w:rFonts w:ascii="Yu Gothic" w:eastAsia="Yu Gothic" w:hAnsi="Yu Gothic"/>
+          <w:bCs/>
+          <w:szCs w:val="21"/>
+        </w:rPr>
+      </w:pPr>
+      <w:r>
+        <w:rPr>
+          <w:rFonts w:ascii="Yu Gothic" w:eastAsia="Yu Gothic" w:hAnsi="Yu Gothic" w:hint="eastAsia"/>
+          <w:bCs/>
+          <w:szCs w:val="21"/>
+        </w:rPr>
+        <w:t>更新と削除は、そのクラスの担当教師のみ可能</w:t>
+      </w:r>
+    </w:p>
+    <w:p>
+      <w:pPr>
+        <w:pStyle w:val="ae"/>
+        <w:widowControl/>
+        <w:ind w:leftChars="0" w:left="1260"/>
+        <w:rPr>
+          <w:rFonts w:ascii="Yu Gothic" w:eastAsia="Yu Gothic" w:hAnsi="Yu Gothic"/>
+          <w:bCs/>
+          <w:szCs w:val="21"/>
+        </w:rPr>
+      </w:pPr>
+    </w:p>
+    <w:p>
+      <w:pPr>
+        <w:pStyle w:val="ae"/>
+        <w:widowControl/>
+        <w:numPr>
+          <w:ilvl w:val="0"/>
+          <w:numId w:val="14"/>
+        </w:numPr>
+        <w:ind w:leftChars="0"/>
+        <w:rPr>
+          <w:rFonts w:ascii="Yu Gothic" w:eastAsia="Yu Gothic" w:hAnsi="Yu Gothic"/>
+          <w:bCs/>
+          <w:szCs w:val="21"/>
+        </w:rPr>
+      </w:pPr>
+      <w:r>
+        <w:rPr>
+          <w:rFonts w:ascii="Yu Gothic" w:eastAsia="Yu Gothic" w:hAnsi="Yu Gothic" w:hint="eastAsia"/>
+          <w:bCs/>
+          <w:szCs w:val="21"/>
+        </w:rPr>
+        <w:t>お知らせのアクセス制限</w:t>
+      </w:r>
+    </w:p>
+    <w:p>
+      <w:pPr>
+        <w:pStyle w:val="ae"/>
+        <w:widowControl/>
+        <w:numPr>
+          <w:ilvl w:val="0"/>
+          <w:numId w:val="30"/>
+        </w:numPr>
+        <w:ind w:leftChars="0"/>
+        <w:rPr>
+          <w:rFonts w:ascii="Yu Gothic" w:eastAsia="Yu Gothic" w:hAnsi="Yu Gothic"/>
+          <w:bCs/>
+          <w:szCs w:val="21"/>
+        </w:rPr>
+      </w:pPr>
+      <w:r>
+        <w:rPr>
+          <w:rFonts w:ascii="Yu Gothic" w:eastAsia="Yu Gothic" w:hAnsi="Yu Gothic" w:hint="eastAsia"/>
+          <w:bCs/>
+          <w:szCs w:val="21"/>
+        </w:rPr>
+        <w:t>参照は、担当教師とそのクラスの生徒が可能</w:t>
+      </w:r>
+    </w:p>
+    <w:p>
+      <w:pPr>
+        <w:pStyle w:val="ae"/>
+        <w:widowControl/>
+        <w:numPr>
+          <w:ilvl w:val="0"/>
+          <w:numId w:val="30"/>
+        </w:numPr>
+        <w:ind w:leftChars="0"/>
+        <w:rPr>
+          <w:rFonts w:ascii="Yu Gothic" w:eastAsia="Yu Gothic" w:hAnsi="Yu Gothic"/>
+          <w:bCs/>
+          <w:szCs w:val="21"/>
+        </w:rPr>
+      </w:pPr>
+      <w:r>
+        <w:rPr>
+          <w:rFonts w:ascii="Yu Gothic" w:eastAsia="Yu Gothic" w:hAnsi="Yu Gothic" w:hint="eastAsia"/>
+          <w:bCs/>
+          <w:szCs w:val="21"/>
+        </w:rPr>
+        <w:t>更新と削除は、担当教師のみ可能</w:t>
+      </w:r>
+    </w:p>
+    <w:p>
+      <w:pPr>
+        <w:pStyle w:val="ae"/>
+        <w:widowControl/>
+        <w:ind w:leftChars="0" w:left="1260"/>
+        <w:rPr>
+          <w:rFonts w:ascii="Yu Gothic" w:eastAsia="Yu Gothic" w:hAnsi="Yu Gothic"/>
+          <w:bCs/>
+          <w:szCs w:val="21"/>
+        </w:rPr>
+      </w:pPr>
+    </w:p>
+    <w:p>
+      <w:pPr>
+        <w:pStyle w:val="ae"/>
+        <w:widowControl/>
+        <w:numPr>
+          <w:ilvl w:val="0"/>
+          <w:numId w:val="14"/>
+        </w:numPr>
+        <w:ind w:leftChars="0"/>
+        <w:rPr>
+          <w:rFonts w:ascii="Yu Gothic" w:eastAsia="Yu Gothic" w:hAnsi="Yu Gothic"/>
+          <w:bCs/>
+          <w:szCs w:val="21"/>
+        </w:rPr>
+      </w:pPr>
+      <w:r>
+        <w:rPr>
+          <w:rFonts w:ascii="Yu Gothic" w:eastAsia="Yu Gothic" w:hAnsi="Yu Gothic" w:hint="eastAsia"/>
+          <w:bCs/>
+          <w:szCs w:val="21"/>
+        </w:rPr>
+        <w:t>スケジュールのアクセス制限</w:t>
+      </w:r>
+    </w:p>
+    <w:p>
+      <w:pPr>
+        <w:pStyle w:val="ae"/>
+        <w:widowControl/>
+        <w:numPr>
+          <w:ilvl w:val="0"/>
+          <w:numId w:val="31"/>
+        </w:numPr>
+        <w:ind w:leftChars="0"/>
+        <w:rPr>
+          <w:rFonts w:ascii="Yu Gothic" w:eastAsia="Yu Gothic" w:hAnsi="Yu Gothic"/>
+          <w:bCs/>
+          <w:szCs w:val="21"/>
+        </w:rPr>
+      </w:pPr>
+      <w:r>
+        <w:rPr>
+          <w:rFonts w:ascii="Yu Gothic" w:eastAsia="Yu Gothic" w:hAnsi="Yu Gothic" w:hint="eastAsia"/>
+          <w:bCs/>
+          <w:szCs w:val="21"/>
+        </w:rPr>
+        <w:t>参照は、</w:t>
+      </w:r>
+      <w:r>
+        <w:rPr>
+          <w:rFonts w:ascii="Yu Gothic" w:eastAsia="Yu Gothic" w:hAnsi="Yu Gothic" w:hint="eastAsia"/>
+          <w:bCs/>
+          <w:szCs w:val="21"/>
+        </w:rPr>
+        <w:t>担当教師とそのクラスの生徒が可能</w:t>
+      </w:r>
+    </w:p>
+    <w:p>
+      <w:pPr>
+        <w:pStyle w:val="ae"/>
+        <w:widowControl/>
+        <w:numPr>
+          <w:ilvl w:val="0"/>
+          <w:numId w:val="31"/>
+        </w:numPr>
+        <w:ind w:leftChars="0"/>
+        <w:rPr>
+          <w:rFonts w:ascii="Yu Gothic" w:eastAsia="Yu Gothic" w:hAnsi="Yu Gothic"/>
+          <w:bCs/>
+          <w:szCs w:val="21"/>
+        </w:rPr>
+      </w:pPr>
+      <w:r>
+        <w:rPr>
+          <w:rFonts w:ascii="Yu Gothic" w:eastAsia="Yu Gothic" w:hAnsi="Yu Gothic" w:hint="eastAsia"/>
+          <w:bCs/>
+          <w:szCs w:val="21"/>
+        </w:rPr>
+        <w:t>更新と削除は、担当教師のみ可能</w:t>
+      </w:r>
+    </w:p>
     <w:p/>
     <w:p>
       <w:pPr>
@@ -3959,9 +4839,9 @@
           <w:noProof/>
         </w:rPr>
         <w:drawing>
-          <wp:inline distT="0" distB="0" distL="0" distR="0" wp14:anchorId="5C4574FE" wp14:editId="5AE510F2">
-            <wp:extent cx="3905040" cy="1569720"/>
-            <wp:effectExtent l="0" t="0" r="0" b="5080"/>
+          <wp:inline distT="0" distB="0" distL="0" distR="0" wp14:anchorId="5C4574FE" wp14:editId="685B3A2D">
+            <wp:extent cx="5573213" cy="2240280"/>
+            <wp:effectExtent l="0" t="0" r="2540" b="0"/>
             <wp:docPr id="1" name="図 1" descr="ダイアグラム&#10;&#10;自動的に生成された説明"/>
             <wp:cNvGraphicFramePr>
               <a:graphicFrameLocks xmlns:a="http://schemas.openxmlformats.org/drawingml/2006/main" noChangeAspect="1"/>
@@ -3988,7 +4868,7 @@
                   <pic:spPr>
                     <a:xfrm>
                       <a:off x="0" y="0"/>
-                      <a:ext cx="3932634" cy="1580812"/>
+                      <a:ext cx="5637373" cy="2266071"/>
                     </a:xfrm>
                     <a:prstGeom prst="rect">
                       <a:avLst/>
@@ -4009,221 +4889,6 @@
           <w:bCs/>
         </w:rPr>
       </w:pPr>
-    </w:p>
-    <w:p>
-      <w:pPr>
-        <w:rPr>
-          <w:rFonts w:ascii="Yu Gothic" w:eastAsia="Yu Gothic" w:hAnsi="Yu Gothic"/>
-          <w:b/>
-          <w:bCs/>
-        </w:rPr>
-      </w:pPr>
-    </w:p>
-    <w:p>
-      <w:pPr>
-        <w:widowControl/>
-        <w:rPr>
-          <w:rFonts w:ascii="Yu Gothic" w:eastAsia="Yu Gothic" w:hAnsi="Yu Gothic"/>
-          <w:b/>
-          <w:bCs/>
-        </w:rPr>
-      </w:pPr>
-      <w:r>
-        <w:rPr>
-          <w:rFonts w:ascii="Yu Gothic" w:eastAsia="Yu Gothic" w:hAnsi="Yu Gothic"/>
-          <w:b/>
-          <w:bCs/>
-        </w:rPr>
-        <w:t>生徒画面</w:t>
-      </w:r>
-    </w:p>
-    <w:p>
-      <w:pPr>
-        <w:widowControl/>
-        <w:rPr>
-          <w:rFonts w:ascii="Yu Gothic" w:eastAsia="Yu Gothic" w:hAnsi="Yu Gothic"/>
-          <w:b/>
-          <w:bCs/>
-        </w:rPr>
-      </w:pPr>
-    </w:p>
-    <w:p>
-      <w:pPr>
-        <w:widowControl/>
-        <w:rPr>
-          <w:rFonts w:ascii="Yu Gothic" w:eastAsia="Yu Gothic" w:hAnsi="Yu Gothic"/>
-          <w:b/>
-          <w:bCs/>
-          <w:szCs w:val="21"/>
-        </w:rPr>
-      </w:pPr>
-      <w:r>
-        <w:rPr>
-          <w:rFonts w:ascii="Yu Gothic" w:eastAsia="Yu Gothic" w:hAnsi="Yu Gothic" w:hint="eastAsia"/>
-          <w:b/>
-          <w:bCs/>
-          <w:noProof/>
-          <w:szCs w:val="21"/>
-        </w:rPr>
-        <w:drawing>
-          <wp:inline distT="0" distB="0" distL="0" distR="0" wp14:anchorId="64E92E3D" wp14:editId="4102FE63">
-            <wp:extent cx="6221925" cy="3505200"/>
-            <wp:effectExtent l="0" t="0" r="1270" b="0"/>
-            <wp:docPr id="2" name="図 2" descr="ダイアグラム&#10;&#10;自動的に生成された説明"/>
-            <wp:cNvGraphicFramePr>
-              <a:graphicFrameLocks xmlns:a="http://schemas.openxmlformats.org/drawingml/2006/main" noChangeAspect="1"/>
-            </wp:cNvGraphicFramePr>
-            <a:graphic xmlns:a="http://schemas.openxmlformats.org/drawingml/2006/main">
-              <a:graphicData uri="http://schemas.openxmlformats.org/drawingml/2006/picture">
-                <pic:pic xmlns:pic="http://schemas.openxmlformats.org/drawingml/2006/picture">
-                  <pic:nvPicPr>
-                    <pic:cNvPr id="2" name="図 2" descr="ダイアグラム&#10;&#10;自動的に生成された説明"/>
-                    <pic:cNvPicPr/>
-                  </pic:nvPicPr>
-                  <pic:blipFill>
-                    <a:blip r:embed="rId12" cstate="print">
-                      <a:extLst>
-                        <a:ext uri="{28A0092B-C50C-407E-A947-70E740481C1C}">
-                          <a14:useLocalDpi xmlns:a14="http://schemas.microsoft.com/office/drawing/2010/main" val="0"/>
-                        </a:ext>
-                      </a:extLst>
-                    </a:blip>
-                    <a:stretch>
-                      <a:fillRect/>
-                    </a:stretch>
-                  </pic:blipFill>
-                  <pic:spPr>
-                    <a:xfrm>
-                      <a:off x="0" y="0"/>
-                      <a:ext cx="6231291" cy="3510477"/>
-                    </a:xfrm>
-                    <a:prstGeom prst="rect">
-                      <a:avLst/>
-                    </a:prstGeom>
-                  </pic:spPr>
-                </pic:pic>
-              </a:graphicData>
-            </a:graphic>
-          </wp:inline>
-        </w:drawing>
-      </w:r>
-    </w:p>
-    <w:p>
-      <w:pPr>
-        <w:widowControl/>
-        <w:rPr>
-          <w:rFonts w:ascii="Yu Gothic" w:eastAsia="Yu Gothic" w:hAnsi="Yu Gothic"/>
-          <w:b/>
-          <w:bCs/>
-          <w:szCs w:val="21"/>
-        </w:rPr>
-      </w:pPr>
-      <w:r>
-        <w:rPr>
-          <w:rFonts w:ascii="Yu Gothic" w:eastAsia="Yu Gothic" w:hAnsi="Yu Gothic" w:hint="eastAsia"/>
-          <w:b/>
-          <w:bCs/>
-          <w:szCs w:val="21"/>
-        </w:rPr>
-        <w:t>・クラス画面：最新のお知らせ、カレンダー形式のスケジュール、カリキュラムを表示する</w:t>
-      </w:r>
-    </w:p>
-    <w:p>
-      <w:pPr>
-        <w:widowControl/>
-        <w:ind w:left="840" w:firstLine="840"/>
-        <w:rPr>
-          <w:rFonts w:ascii="Yu Gothic" w:eastAsia="Yu Gothic" w:hAnsi="Yu Gothic"/>
-          <w:b/>
-          <w:bCs/>
-          <w:szCs w:val="21"/>
-        </w:rPr>
-      </w:pPr>
-      <w:r>
-        <w:rPr>
-          <w:rFonts w:ascii="Yu Gothic" w:eastAsia="Yu Gothic" w:hAnsi="Yu Gothic" w:hint="eastAsia"/>
-          <w:b/>
-          <w:bCs/>
-          <w:szCs w:val="21"/>
-        </w:rPr>
-        <w:t>年度の切り替えも行う。</w:t>
-      </w:r>
-    </w:p>
-    <w:p>
-      <w:pPr>
-        <w:widowControl/>
-        <w:rPr>
-          <w:rFonts w:ascii="Yu Gothic" w:eastAsia="Yu Gothic" w:hAnsi="Yu Gothic"/>
-          <w:b/>
-          <w:bCs/>
-          <w:szCs w:val="21"/>
-        </w:rPr>
-      </w:pPr>
-      <w:r>
-        <w:rPr>
-          <w:rFonts w:ascii="Yu Gothic" w:eastAsia="Yu Gothic" w:hAnsi="Yu Gothic" w:hint="eastAsia"/>
-          <w:b/>
-          <w:bCs/>
-          <w:szCs w:val="21"/>
-        </w:rPr>
-        <w:t>・生徒情報：</w:t>
-      </w:r>
-      <w:r>
-        <w:rPr>
-          <w:rFonts w:ascii="Yu Gothic" w:eastAsia="Yu Gothic" w:hAnsi="Yu Gothic" w:hint="eastAsia"/>
-          <w:b/>
-          <w:bCs/>
-          <w:szCs w:val="21"/>
-        </w:rPr>
-        <w:t>最低限、</w:t>
-      </w:r>
-      <w:r>
-        <w:rPr>
-          <w:rFonts w:ascii="Yu Gothic" w:eastAsia="Yu Gothic" w:hAnsi="Yu Gothic" w:hint="eastAsia"/>
-          <w:b/>
-          <w:bCs/>
-          <w:szCs w:val="21"/>
-        </w:rPr>
-        <w:t>名前</w:t>
-      </w:r>
-      <w:r>
-        <w:rPr>
-          <w:rFonts w:ascii="Yu Gothic" w:eastAsia="Yu Gothic" w:hAnsi="Yu Gothic" w:hint="eastAsia"/>
-          <w:b/>
-          <w:bCs/>
-          <w:szCs w:val="21"/>
-        </w:rPr>
-        <w:t>と</w:t>
-      </w:r>
-      <w:r>
-        <w:rPr>
-          <w:rFonts w:ascii="Yu Gothic" w:eastAsia="Yu Gothic" w:hAnsi="Yu Gothic" w:hint="eastAsia"/>
-          <w:b/>
-          <w:bCs/>
-          <w:szCs w:val="21"/>
-        </w:rPr>
-        <w:t>メールアドレス</w:t>
-      </w:r>
-    </w:p>
-    <w:p>
-      <w:pPr>
-        <w:widowControl/>
-        <w:rPr>
-          <w:rFonts w:ascii="Yu Gothic" w:eastAsia="Yu Gothic" w:hAnsi="Yu Gothic"/>
-          <w:b/>
-          <w:bCs/>
-          <w:szCs w:val="21"/>
-        </w:rPr>
-      </w:pPr>
-      <w:r>
-        <w:rPr>
-          <w:rFonts w:ascii="Yu Gothic" w:eastAsia="Yu Gothic" w:hAnsi="Yu Gothic" w:hint="eastAsia"/>
-          <w:b/>
-          <w:bCs/>
-          <w:szCs w:val="21"/>
-        </w:rPr>
-        <w:t>・教師情報：最低限の情報として、名前とメールアドレスと得意科目</w:t>
-      </w:r>
     </w:p>
     <w:p>
       <w:pPr>
@@ -4301,7 +4966,7 @@
                     <pic:cNvPicPr/>
                   </pic:nvPicPr>
                   <pic:blipFill>
-                    <a:blip r:embed="rId13">
+                    <a:blip r:embed="rId12">
                       <a:extLst>
                         <a:ext uri="{28A0092B-C50C-407E-A947-70E740481C1C}">
                           <a14:useLocalDpi xmlns:a14="http://schemas.microsoft.com/office/drawing/2010/main" val="0"/>
@@ -4420,6 +5085,178 @@
     <w:p/>
     <w:p>
       <w:pPr>
+        <w:widowControl/>
+        <w:rPr>
+          <w:rFonts w:ascii="Yu Gothic" w:eastAsia="Yu Gothic" w:hAnsi="Yu Gothic"/>
+          <w:b/>
+          <w:bCs/>
+        </w:rPr>
+      </w:pPr>
+      <w:r>
+        <w:rPr>
+          <w:rFonts w:ascii="Yu Gothic" w:eastAsia="Yu Gothic" w:hAnsi="Yu Gothic"/>
+          <w:b/>
+          <w:bCs/>
+        </w:rPr>
+        <w:t>生徒画面</w:t>
+      </w:r>
+    </w:p>
+    <w:p>
+      <w:pPr>
+        <w:widowControl/>
+        <w:rPr>
+          <w:rFonts w:ascii="Yu Gothic" w:eastAsia="Yu Gothic" w:hAnsi="Yu Gothic"/>
+          <w:b/>
+          <w:bCs/>
+        </w:rPr>
+      </w:pPr>
+    </w:p>
+    <w:p>
+      <w:pPr>
+        <w:widowControl/>
+        <w:rPr>
+          <w:rFonts w:ascii="Yu Gothic" w:eastAsia="Yu Gothic" w:hAnsi="Yu Gothic"/>
+          <w:b/>
+          <w:bCs/>
+          <w:szCs w:val="21"/>
+        </w:rPr>
+      </w:pPr>
+      <w:r>
+        <w:rPr>
+          <w:rFonts w:ascii="Yu Gothic" w:eastAsia="Yu Gothic" w:hAnsi="Yu Gothic" w:hint="eastAsia"/>
+          <w:b/>
+          <w:bCs/>
+          <w:noProof/>
+          <w:szCs w:val="21"/>
+        </w:rPr>
+        <w:drawing>
+          <wp:inline distT="0" distB="0" distL="0" distR="0" wp14:anchorId="454997C1" wp14:editId="334F9DF5">
+            <wp:extent cx="6221925" cy="3505200"/>
+            <wp:effectExtent l="0" t="0" r="1270" b="0"/>
+            <wp:docPr id="2" name="図 2" descr="ダイアグラム&#10;&#10;自動的に生成された説明"/>
+            <wp:cNvGraphicFramePr>
+              <a:graphicFrameLocks xmlns:a="http://schemas.openxmlformats.org/drawingml/2006/main" noChangeAspect="1"/>
+            </wp:cNvGraphicFramePr>
+            <a:graphic xmlns:a="http://schemas.openxmlformats.org/drawingml/2006/main">
+              <a:graphicData uri="http://schemas.openxmlformats.org/drawingml/2006/picture">
+                <pic:pic xmlns:pic="http://schemas.openxmlformats.org/drawingml/2006/picture">
+                  <pic:nvPicPr>
+                    <pic:cNvPr id="2" name="図 2" descr="ダイアグラム&#10;&#10;自動的に生成された説明"/>
+                    <pic:cNvPicPr/>
+                  </pic:nvPicPr>
+                  <pic:blipFill>
+                    <a:blip r:embed="rId13" cstate="print">
+                      <a:extLst>
+                        <a:ext uri="{28A0092B-C50C-407E-A947-70E740481C1C}">
+                          <a14:useLocalDpi xmlns:a14="http://schemas.microsoft.com/office/drawing/2010/main" val="0"/>
+                        </a:ext>
+                      </a:extLst>
+                    </a:blip>
+                    <a:stretch>
+                      <a:fillRect/>
+                    </a:stretch>
+                  </pic:blipFill>
+                  <pic:spPr>
+                    <a:xfrm>
+                      <a:off x="0" y="0"/>
+                      <a:ext cx="6231291" cy="3510477"/>
+                    </a:xfrm>
+                    <a:prstGeom prst="rect">
+                      <a:avLst/>
+                    </a:prstGeom>
+                  </pic:spPr>
+                </pic:pic>
+              </a:graphicData>
+            </a:graphic>
+          </wp:inline>
+        </w:drawing>
+      </w:r>
+    </w:p>
+    <w:p>
+      <w:pPr>
+        <w:widowControl/>
+        <w:rPr>
+          <w:rFonts w:ascii="Yu Gothic" w:eastAsia="Yu Gothic" w:hAnsi="Yu Gothic"/>
+          <w:b/>
+          <w:bCs/>
+          <w:szCs w:val="21"/>
+        </w:rPr>
+      </w:pPr>
+      <w:r>
+        <w:rPr>
+          <w:rFonts w:ascii="Yu Gothic" w:eastAsia="Yu Gothic" w:hAnsi="Yu Gothic" w:hint="eastAsia"/>
+          <w:b/>
+          <w:bCs/>
+          <w:szCs w:val="21"/>
+        </w:rPr>
+        <w:t>・クラス画面：最新のお知らせ、カレンダー形式のスケジュール、カリキュラムを表示する</w:t>
+      </w:r>
+    </w:p>
+    <w:p>
+      <w:pPr>
+        <w:widowControl/>
+        <w:ind w:left="840" w:firstLine="840"/>
+        <w:rPr>
+          <w:rFonts w:ascii="Yu Gothic" w:eastAsia="Yu Gothic" w:hAnsi="Yu Gothic"/>
+          <w:b/>
+          <w:bCs/>
+          <w:szCs w:val="21"/>
+        </w:rPr>
+      </w:pPr>
+      <w:r>
+        <w:rPr>
+          <w:rFonts w:ascii="Yu Gothic" w:eastAsia="Yu Gothic" w:hAnsi="Yu Gothic" w:hint="eastAsia"/>
+          <w:b/>
+          <w:bCs/>
+          <w:szCs w:val="21"/>
+        </w:rPr>
+        <w:t>年度の切り替えも行う。</w:t>
+      </w:r>
+    </w:p>
+    <w:p>
+      <w:pPr>
+        <w:widowControl/>
+        <w:rPr>
+          <w:rFonts w:ascii="Yu Gothic" w:eastAsia="Yu Gothic" w:hAnsi="Yu Gothic"/>
+          <w:b/>
+          <w:bCs/>
+          <w:szCs w:val="21"/>
+        </w:rPr>
+      </w:pPr>
+      <w:r>
+        <w:rPr>
+          <w:rFonts w:ascii="Yu Gothic" w:eastAsia="Yu Gothic" w:hAnsi="Yu Gothic" w:hint="eastAsia"/>
+          <w:b/>
+          <w:bCs/>
+          <w:szCs w:val="21"/>
+        </w:rPr>
+        <w:t>・生徒情報：最低限、名前とメールアドレス</w:t>
+      </w:r>
+    </w:p>
+    <w:p>
+      <w:pPr>
+        <w:widowControl/>
+        <w:rPr>
+          <w:rFonts w:ascii="Yu Gothic" w:eastAsia="Yu Gothic" w:hAnsi="Yu Gothic"/>
+          <w:b/>
+          <w:bCs/>
+          <w:szCs w:val="21"/>
+        </w:rPr>
+      </w:pPr>
+      <w:r>
+        <w:rPr>
+          <w:rFonts w:ascii="Yu Gothic" w:eastAsia="Yu Gothic" w:hAnsi="Yu Gothic" w:hint="eastAsia"/>
+          <w:b/>
+          <w:bCs/>
+          <w:szCs w:val="21"/>
+        </w:rPr>
+        <w:t>・教師情報：最低限の情報として、名前とメールアドレスと得意科目</w:t>
+      </w:r>
+    </w:p>
+    <w:p/>
+    <w:p/>
+    <w:p>
+      <w:pPr>
         <w:pStyle w:val="2"/>
       </w:pPr>
       <w:bookmarkStart w:id="11" w:name="_Toc85576014"/>
@@ -5279,7 +6116,27 @@
                 <w:sz w:val="24"/>
                 <w:szCs w:val="24"/>
               </w:rPr>
-              <w:t>新年度の作成</w:t>
+              <w:t>新</w:t>
+            </w:r>
+            <w:r>
+              <w:rPr>
+                <w:rFonts w:ascii="Yu Gothic" w:eastAsia="Yu Gothic" w:hAnsi="Yu Gothic" w:cs="ＭＳ Ｐゴシック" w:hint="eastAsia"/>
+                <w:color w:val="000000"/>
+                <w:kern w:val="0"/>
+                <w:sz w:val="24"/>
+                <w:szCs w:val="24"/>
+              </w:rPr>
+              <w:t>学期</w:t>
+            </w:r>
+            <w:r>
+              <w:rPr>
+                <w:rFonts w:ascii="Yu Gothic" w:eastAsia="Yu Gothic" w:hAnsi="Yu Gothic" w:cs="ＭＳ Ｐゴシック" w:hint="eastAsia"/>
+                <w:color w:val="000000"/>
+                <w:kern w:val="0"/>
+                <w:sz w:val="24"/>
+                <w:szCs w:val="24"/>
+              </w:rPr>
+              <w:t>の作成</w:t>
             </w:r>
             <w:r>
               <w:rPr>
@@ -8265,7 +9122,7 @@
                 <w:sz w:val="24"/>
                 <w:szCs w:val="24"/>
               </w:rPr>
-              <w:t>年度</w:t>
+              <w:t>学期</w:t>
             </w:r>
             <w:r>
               <w:rPr>
@@ -23228,6 +24085,16 @@
                 <w:sz w:val="24"/>
                 <w:szCs w:val="24"/>
               </w:rPr>
+              <w:t>お知らせ毎に割り振られた</w:t>
+            </w:r>
+            <w:r>
+              <w:rPr>
+                <w:rFonts w:ascii="Yu Gothic" w:eastAsia="Yu Gothic" w:hAnsi="Yu Gothic" w:cs="ＭＳ Ｐゴシック" w:hint="eastAsia"/>
+                <w:color w:val="000000"/>
+                <w:kern w:val="0"/>
+                <w:sz w:val="24"/>
+                <w:szCs w:val="24"/>
+              </w:rPr>
               <w:t>識別子</w:t>
             </w:r>
           </w:p>
@@ -23808,17 +24675,17 @@
                 <w:sz w:val="24"/>
                 <w:szCs w:val="24"/>
               </w:rPr>
-              <w:t>2</w:t>
-            </w:r>
-            <w:r>
-              <w:rPr>
-                <w:rFonts w:ascii="Yu Gothic" w:eastAsia="Yu Gothic" w:hAnsi="Yu Gothic" w:cs="ＭＳ Ｐゴシック"/>
-                <w:color w:val="000000"/>
-                <w:kern w:val="0"/>
-                <w:sz w:val="24"/>
-                <w:szCs w:val="24"/>
-              </w:rPr>
-              <w:t>55</w:t>
+              <w:t>5</w:t>
+            </w:r>
+            <w:r>
+              <w:rPr>
+                <w:rFonts w:ascii="Yu Gothic" w:eastAsia="Yu Gothic" w:hAnsi="Yu Gothic" w:cs="ＭＳ Ｐゴシック"/>
+                <w:color w:val="000000"/>
+                <w:kern w:val="0"/>
+                <w:sz w:val="24"/>
+                <w:szCs w:val="24"/>
+              </w:rPr>
+              <w:t>11</w:t>
             </w:r>
           </w:p>
         </w:tc>
@@ -25165,6 +26032,16 @@
                 <w:sz w:val="24"/>
                 <w:szCs w:val="24"/>
               </w:rPr>
+              <w:t>予定毎に割り振られた</w:t>
+            </w:r>
+            <w:r>
+              <w:rPr>
+                <w:rFonts w:ascii="Yu Gothic" w:eastAsia="Yu Gothic" w:hAnsi="Yu Gothic" w:cs="ＭＳ Ｐゴシック" w:hint="eastAsia"/>
+                <w:color w:val="000000"/>
+                <w:kern w:val="0"/>
+                <w:sz w:val="24"/>
+                <w:szCs w:val="24"/>
+              </w:rPr>
               <w:t>識別子</w:t>
             </w:r>
           </w:p>
@@ -27062,6 +27939,16 @@
                 <w:szCs w:val="24"/>
               </w:rPr>
             </w:pPr>
+            <w:r>
+              <w:rPr>
+                <w:rFonts w:ascii="Yu Gothic" w:eastAsia="Yu Gothic" w:hAnsi="Yu Gothic" w:cs="ＭＳ Ｐゴシック" w:hint="eastAsia"/>
+                <w:color w:val="000000"/>
+                <w:kern w:val="0"/>
+                <w:sz w:val="24"/>
+                <w:szCs w:val="24"/>
+              </w:rPr>
+              <w:t>生徒の所属ラスを管理するための</w:t>
+            </w:r>
             <w:r>
               <w:rPr>
                 <w:rFonts w:ascii="Yu Gothic" w:eastAsia="Yu Gothic" w:hAnsi="Yu Gothic" w:cs="ＭＳ Ｐゴシック" w:hint="eastAsia"/>
@@ -28219,6 +29106,342 @@
 <file path=word/numbering.xml><?xml version="1.0" encoding="utf-8"?>
 <w:numbering xmlns:wpc="http://schemas.microsoft.com/office/word/2010/wordprocessingCanvas" xmlns:cx="http://schemas.microsoft.com/office/drawing/2014/chartex" xmlns:cx1="http://schemas.microsoft.com/office/drawing/2015/9/8/chartex" xmlns:cx2="http://schemas.microsoft.com/office/drawing/2015/10/21/chartex" xmlns:cx3="http://schemas.microsoft.com/office/drawing/2016/5/9/chartex" xmlns:cx4="http://schemas.microsoft.com/office/drawing/2016/5/10/chartex" xmlns:cx5="http://schemas.microsoft.com/office/drawing/2016/5/11/chartex" xmlns:cx6="http://schemas.microsoft.com/office/drawing/2016/5/12/chartex" xmlns:cx7="http://schemas.microsoft.com/office/drawing/2016/5/13/chartex" xmlns:cx8="http://schemas.microsoft.com/office/drawing/2016/5/14/chartex" xmlns:mc="http://schemas.openxmlformats.org/markup-compatibility/2006" xmlns:aink="http://schemas.microsoft.com/office/drawing/2016/ink" xmlns:am3d="http://schemas.microsoft.com/office/drawing/2017/model3d" xmlns:o="urn:schemas-microsoft-com:office:office" xmlns:oel="http://schemas.microsoft.com/office/2019/extlst" xmlns:r="http://schemas.openxmlformats.org/officeDocument/2006/relationships" xmlns:m="http://schemas.openxmlformats.org/officeDocument/2006/math" xmlns:v="urn:schemas-microsoft-com:vml" xmlns:wp14="http://schemas.microsoft.com/office/word/2010/wordprocessingDrawing" xmlns:wp="http://schemas.openxmlformats.org/drawingml/2006/wordprocessingDrawing" xmlns:w10="urn:schemas-microsoft-com:office:word" xmlns:w="http://schemas.openxmlformats.org/wordprocessingml/2006/main" xmlns:w14="http://schemas.microsoft.com/office/word/2010/wordml" xmlns:w15="http://schemas.microsoft.com/office/word/2012/wordml" xmlns:w16cex="http://schemas.microsoft.com/office/word/2018/wordml/cex" xmlns:w16cid="http://schemas.microsoft.com/office/word/2016/wordml/cid" xmlns:w16="http://schemas.microsoft.com/office/word/2018/wordml" xmlns:w16sdtdh="http://schemas.microsoft.com/office/word/2020/wordml/sdtdatahash" xmlns:w16se="http://schemas.microsoft.com/office/word/2015/wordml/symex" xmlns:wpg="http://schemas.microsoft.com/office/word/2010/wordprocessingGroup" xmlns:wpi="http://schemas.microsoft.com/office/word/2010/wordprocessingInk" xmlns:wne="http://schemas.microsoft.com/office/word/2006/wordml" xmlns:wps="http://schemas.microsoft.com/office/word/2010/wordprocessingShape" mc:Ignorable="w14 w15 w16se w16cid w16 w16cex w16sdtdh wp14">
   <w:abstractNum w:abstractNumId="0" w15:restartNumberingAfterBreak="0">
+    <w:nsid w:val="02494F8B"/>
+    <w:multiLevelType w:val="hybridMultilevel"/>
+    <w:tmpl w:val="B5D88DFC"/>
+    <w:lvl w:ilvl="0" w:tplc="B0E27D30">
+      <w:numFmt w:val="bullet"/>
+      <w:lvlText w:val="・"/>
+      <w:lvlJc w:val="left"/>
+      <w:pPr>
+        <w:ind w:left="1260" w:hanging="420"/>
+      </w:pPr>
+      <w:rPr>
+        <w:rFonts w:ascii="Yu Gothic" w:eastAsia="Yu Gothic" w:hAnsi="Yu Gothic" w:cstheme="minorBidi" w:hint="eastAsia"/>
+      </w:rPr>
+    </w:lvl>
+    <w:lvl w:ilvl="1" w:tplc="0409000B" w:tentative="1">
+      <w:start w:val="1"/>
+      <w:numFmt w:val="bullet"/>
+      <w:lvlText w:val=""/>
+      <w:lvlJc w:val="left"/>
+      <w:pPr>
+        <w:ind w:left="1680" w:hanging="420"/>
+      </w:pPr>
+      <w:rPr>
+        <w:rFonts w:ascii="Wingdings" w:hAnsi="Wingdings" w:hint="default"/>
+      </w:rPr>
+    </w:lvl>
+    <w:lvl w:ilvl="2" w:tplc="0409000D" w:tentative="1">
+      <w:start w:val="1"/>
+      <w:numFmt w:val="bullet"/>
+      <w:lvlText w:val=""/>
+      <w:lvlJc w:val="left"/>
+      <w:pPr>
+        <w:ind w:left="2100" w:hanging="420"/>
+      </w:pPr>
+      <w:rPr>
+        <w:rFonts w:ascii="Wingdings" w:hAnsi="Wingdings" w:hint="default"/>
+      </w:rPr>
+    </w:lvl>
+    <w:lvl w:ilvl="3" w:tplc="04090001" w:tentative="1">
+      <w:start w:val="1"/>
+      <w:numFmt w:val="bullet"/>
+      <w:lvlText w:val=""/>
+      <w:lvlJc w:val="left"/>
+      <w:pPr>
+        <w:ind w:left="2520" w:hanging="420"/>
+      </w:pPr>
+      <w:rPr>
+        <w:rFonts w:ascii="Wingdings" w:hAnsi="Wingdings" w:hint="default"/>
+      </w:rPr>
+    </w:lvl>
+    <w:lvl w:ilvl="4" w:tplc="0409000B" w:tentative="1">
+      <w:start w:val="1"/>
+      <w:numFmt w:val="bullet"/>
+      <w:lvlText w:val=""/>
+      <w:lvlJc w:val="left"/>
+      <w:pPr>
+        <w:ind w:left="2940" w:hanging="420"/>
+      </w:pPr>
+      <w:rPr>
+        <w:rFonts w:ascii="Wingdings" w:hAnsi="Wingdings" w:hint="default"/>
+      </w:rPr>
+    </w:lvl>
+    <w:lvl w:ilvl="5" w:tplc="0409000D" w:tentative="1">
+      <w:start w:val="1"/>
+      <w:numFmt w:val="bullet"/>
+      <w:lvlText w:val=""/>
+      <w:lvlJc w:val="left"/>
+      <w:pPr>
+        <w:ind w:left="3360" w:hanging="420"/>
+      </w:pPr>
+      <w:rPr>
+        <w:rFonts w:ascii="Wingdings" w:hAnsi="Wingdings" w:hint="default"/>
+      </w:rPr>
+    </w:lvl>
+    <w:lvl w:ilvl="6" w:tplc="04090001" w:tentative="1">
+      <w:start w:val="1"/>
+      <w:numFmt w:val="bullet"/>
+      <w:lvlText w:val=""/>
+      <w:lvlJc w:val="left"/>
+      <w:pPr>
+        <w:ind w:left="3780" w:hanging="420"/>
+      </w:pPr>
+      <w:rPr>
+        <w:rFonts w:ascii="Wingdings" w:hAnsi="Wingdings" w:hint="default"/>
+      </w:rPr>
+    </w:lvl>
+    <w:lvl w:ilvl="7" w:tplc="0409000B" w:tentative="1">
+      <w:start w:val="1"/>
+      <w:numFmt w:val="bullet"/>
+      <w:lvlText w:val=""/>
+      <w:lvlJc w:val="left"/>
+      <w:pPr>
+        <w:ind w:left="4200" w:hanging="420"/>
+      </w:pPr>
+      <w:rPr>
+        <w:rFonts w:ascii="Wingdings" w:hAnsi="Wingdings" w:hint="default"/>
+      </w:rPr>
+    </w:lvl>
+    <w:lvl w:ilvl="8" w:tplc="0409000D" w:tentative="1">
+      <w:start w:val="1"/>
+      <w:numFmt w:val="bullet"/>
+      <w:lvlText w:val=""/>
+      <w:lvlJc w:val="left"/>
+      <w:pPr>
+        <w:ind w:left="4620" w:hanging="420"/>
+      </w:pPr>
+      <w:rPr>
+        <w:rFonts w:ascii="Wingdings" w:hAnsi="Wingdings" w:hint="default"/>
+      </w:rPr>
+    </w:lvl>
+  </w:abstractNum>
+  <w:abstractNum w:abstractNumId="1" w15:restartNumberingAfterBreak="0">
+    <w:nsid w:val="04A25E07"/>
+    <w:multiLevelType w:val="hybridMultilevel"/>
+    <w:tmpl w:val="DC58CB08"/>
+    <w:lvl w:ilvl="0" w:tplc="B0E27D30">
+      <w:numFmt w:val="bullet"/>
+      <w:lvlText w:val="・"/>
+      <w:lvlJc w:val="left"/>
+      <w:pPr>
+        <w:ind w:left="1260" w:hanging="420"/>
+      </w:pPr>
+      <w:rPr>
+        <w:rFonts w:ascii="Yu Gothic" w:eastAsia="Yu Gothic" w:hAnsi="Yu Gothic" w:cstheme="minorBidi" w:hint="eastAsia"/>
+      </w:rPr>
+    </w:lvl>
+    <w:lvl w:ilvl="1" w:tplc="0409000B" w:tentative="1">
+      <w:start w:val="1"/>
+      <w:numFmt w:val="bullet"/>
+      <w:lvlText w:val=""/>
+      <w:lvlJc w:val="left"/>
+      <w:pPr>
+        <w:ind w:left="1680" w:hanging="420"/>
+      </w:pPr>
+      <w:rPr>
+        <w:rFonts w:ascii="Wingdings" w:hAnsi="Wingdings" w:hint="default"/>
+      </w:rPr>
+    </w:lvl>
+    <w:lvl w:ilvl="2" w:tplc="0409000D" w:tentative="1">
+      <w:start w:val="1"/>
+      <w:numFmt w:val="bullet"/>
+      <w:lvlText w:val=""/>
+      <w:lvlJc w:val="left"/>
+      <w:pPr>
+        <w:ind w:left="2100" w:hanging="420"/>
+      </w:pPr>
+      <w:rPr>
+        <w:rFonts w:ascii="Wingdings" w:hAnsi="Wingdings" w:hint="default"/>
+      </w:rPr>
+    </w:lvl>
+    <w:lvl w:ilvl="3" w:tplc="04090001" w:tentative="1">
+      <w:start w:val="1"/>
+      <w:numFmt w:val="bullet"/>
+      <w:lvlText w:val=""/>
+      <w:lvlJc w:val="left"/>
+      <w:pPr>
+        <w:ind w:left="2520" w:hanging="420"/>
+      </w:pPr>
+      <w:rPr>
+        <w:rFonts w:ascii="Wingdings" w:hAnsi="Wingdings" w:hint="default"/>
+      </w:rPr>
+    </w:lvl>
+    <w:lvl w:ilvl="4" w:tplc="0409000B" w:tentative="1">
+      <w:start w:val="1"/>
+      <w:numFmt w:val="bullet"/>
+      <w:lvlText w:val=""/>
+      <w:lvlJc w:val="left"/>
+      <w:pPr>
+        <w:ind w:left="2940" w:hanging="420"/>
+      </w:pPr>
+      <w:rPr>
+        <w:rFonts w:ascii="Wingdings" w:hAnsi="Wingdings" w:hint="default"/>
+      </w:rPr>
+    </w:lvl>
+    <w:lvl w:ilvl="5" w:tplc="0409000D" w:tentative="1">
+      <w:start w:val="1"/>
+      <w:numFmt w:val="bullet"/>
+      <w:lvlText w:val=""/>
+      <w:lvlJc w:val="left"/>
+      <w:pPr>
+        <w:ind w:left="3360" w:hanging="420"/>
+      </w:pPr>
+      <w:rPr>
+        <w:rFonts w:ascii="Wingdings" w:hAnsi="Wingdings" w:hint="default"/>
+      </w:rPr>
+    </w:lvl>
+    <w:lvl w:ilvl="6" w:tplc="04090001" w:tentative="1">
+      <w:start w:val="1"/>
+      <w:numFmt w:val="bullet"/>
+      <w:lvlText w:val=""/>
+      <w:lvlJc w:val="left"/>
+      <w:pPr>
+        <w:ind w:left="3780" w:hanging="420"/>
+      </w:pPr>
+      <w:rPr>
+        <w:rFonts w:ascii="Wingdings" w:hAnsi="Wingdings" w:hint="default"/>
+      </w:rPr>
+    </w:lvl>
+    <w:lvl w:ilvl="7" w:tplc="0409000B" w:tentative="1">
+      <w:start w:val="1"/>
+      <w:numFmt w:val="bullet"/>
+      <w:lvlText w:val=""/>
+      <w:lvlJc w:val="left"/>
+      <w:pPr>
+        <w:ind w:left="4200" w:hanging="420"/>
+      </w:pPr>
+      <w:rPr>
+        <w:rFonts w:ascii="Wingdings" w:hAnsi="Wingdings" w:hint="default"/>
+      </w:rPr>
+    </w:lvl>
+    <w:lvl w:ilvl="8" w:tplc="0409000D" w:tentative="1">
+      <w:start w:val="1"/>
+      <w:numFmt w:val="bullet"/>
+      <w:lvlText w:val=""/>
+      <w:lvlJc w:val="left"/>
+      <w:pPr>
+        <w:ind w:left="4620" w:hanging="420"/>
+      </w:pPr>
+      <w:rPr>
+        <w:rFonts w:ascii="Wingdings" w:hAnsi="Wingdings" w:hint="default"/>
+      </w:rPr>
+    </w:lvl>
+  </w:abstractNum>
+  <w:abstractNum w:abstractNumId="2" w15:restartNumberingAfterBreak="0">
+    <w:nsid w:val="05B06374"/>
+    <w:multiLevelType w:val="hybridMultilevel"/>
+    <w:tmpl w:val="29DAD67E"/>
+    <w:lvl w:ilvl="0" w:tplc="B0E27D30">
+      <w:numFmt w:val="bullet"/>
+      <w:lvlText w:val="・"/>
+      <w:lvlJc w:val="left"/>
+      <w:pPr>
+        <w:ind w:left="990" w:hanging="420"/>
+      </w:pPr>
+      <w:rPr>
+        <w:rFonts w:ascii="Yu Gothic" w:eastAsia="Yu Gothic" w:hAnsi="Yu Gothic" w:cstheme="minorBidi" w:hint="eastAsia"/>
+      </w:rPr>
+    </w:lvl>
+    <w:lvl w:ilvl="1" w:tplc="0409000B" w:tentative="1">
+      <w:start w:val="1"/>
+      <w:numFmt w:val="bullet"/>
+      <w:lvlText w:val=""/>
+      <w:lvlJc w:val="left"/>
+      <w:pPr>
+        <w:ind w:left="1410" w:hanging="420"/>
+      </w:pPr>
+      <w:rPr>
+        <w:rFonts w:ascii="Wingdings" w:hAnsi="Wingdings" w:hint="default"/>
+      </w:rPr>
+    </w:lvl>
+    <w:lvl w:ilvl="2" w:tplc="0409000D" w:tentative="1">
+      <w:start w:val="1"/>
+      <w:numFmt w:val="bullet"/>
+      <w:lvlText w:val=""/>
+      <w:lvlJc w:val="left"/>
+      <w:pPr>
+        <w:ind w:left="1830" w:hanging="420"/>
+      </w:pPr>
+      <w:rPr>
+        <w:rFonts w:ascii="Wingdings" w:hAnsi="Wingdings" w:hint="default"/>
+      </w:rPr>
+    </w:lvl>
+    <w:lvl w:ilvl="3" w:tplc="04090001" w:tentative="1">
+      <w:start w:val="1"/>
+      <w:numFmt w:val="bullet"/>
+      <w:lvlText w:val=""/>
+      <w:lvlJc w:val="left"/>
+      <w:pPr>
+        <w:ind w:left="2250" w:hanging="420"/>
+      </w:pPr>
+      <w:rPr>
+        <w:rFonts w:ascii="Wingdings" w:hAnsi="Wingdings" w:hint="default"/>
+      </w:rPr>
+    </w:lvl>
+    <w:lvl w:ilvl="4" w:tplc="0409000B" w:tentative="1">
+      <w:start w:val="1"/>
+      <w:numFmt w:val="bullet"/>
+      <w:lvlText w:val=""/>
+      <w:lvlJc w:val="left"/>
+      <w:pPr>
+        <w:ind w:left="2670" w:hanging="420"/>
+      </w:pPr>
+      <w:rPr>
+        <w:rFonts w:ascii="Wingdings" w:hAnsi="Wingdings" w:hint="default"/>
+      </w:rPr>
+    </w:lvl>
+    <w:lvl w:ilvl="5" w:tplc="0409000D" w:tentative="1">
+      <w:start w:val="1"/>
+      <w:numFmt w:val="bullet"/>
+      <w:lvlText w:val=""/>
+      <w:lvlJc w:val="left"/>
+      <w:pPr>
+        <w:ind w:left="3090" w:hanging="420"/>
+      </w:pPr>
+      <w:rPr>
+        <w:rFonts w:ascii="Wingdings" w:hAnsi="Wingdings" w:hint="default"/>
+      </w:rPr>
+    </w:lvl>
+    <w:lvl w:ilvl="6" w:tplc="04090001" w:tentative="1">
+      <w:start w:val="1"/>
+      <w:numFmt w:val="bullet"/>
+      <w:lvlText w:val=""/>
+      <w:lvlJc w:val="left"/>
+      <w:pPr>
+        <w:ind w:left="3510" w:hanging="420"/>
+      </w:pPr>
+      <w:rPr>
+        <w:rFonts w:ascii="Wingdings" w:hAnsi="Wingdings" w:hint="default"/>
+      </w:rPr>
+    </w:lvl>
+    <w:lvl w:ilvl="7" w:tplc="0409000B" w:tentative="1">
+      <w:start w:val="1"/>
+      <w:numFmt w:val="bullet"/>
+      <w:lvlText w:val=""/>
+      <w:lvlJc w:val="left"/>
+      <w:pPr>
+        <w:ind w:left="3930" w:hanging="420"/>
+      </w:pPr>
+      <w:rPr>
+        <w:rFonts w:ascii="Wingdings" w:hAnsi="Wingdings" w:hint="default"/>
+      </w:rPr>
+    </w:lvl>
+    <w:lvl w:ilvl="8" w:tplc="0409000D" w:tentative="1">
+      <w:start w:val="1"/>
+      <w:numFmt w:val="bullet"/>
+      <w:lvlText w:val=""/>
+      <w:lvlJc w:val="left"/>
+      <w:pPr>
+        <w:ind w:left="4350" w:hanging="420"/>
+      </w:pPr>
+      <w:rPr>
+        <w:rFonts w:ascii="Wingdings" w:hAnsi="Wingdings" w:hint="default"/>
+      </w:rPr>
+    </w:lvl>
+  </w:abstractNum>
+  <w:abstractNum w:abstractNumId="3" w15:restartNumberingAfterBreak="0">
     <w:nsid w:val="05E37E32"/>
     <w:multiLevelType w:val="hybridMultilevel"/>
     <w:tmpl w:val="4D701B18"/>
@@ -28304,7 +29527,7 @@
       </w:pPr>
     </w:lvl>
   </w:abstractNum>
-  <w:abstractNum w:abstractNumId="1" w15:restartNumberingAfterBreak="0">
+  <w:abstractNum w:abstractNumId="4" w15:restartNumberingAfterBreak="0">
     <w:nsid w:val="0B5A3283"/>
     <w:multiLevelType w:val="hybridMultilevel"/>
     <w:tmpl w:val="A392A014"/>
@@ -28393,7 +29616,7 @@
       </w:pPr>
     </w:lvl>
   </w:abstractNum>
-  <w:abstractNum w:abstractNumId="2" w15:restartNumberingAfterBreak="0">
+  <w:abstractNum w:abstractNumId="5" w15:restartNumberingAfterBreak="0">
     <w:nsid w:val="0C147B43"/>
     <w:multiLevelType w:val="hybridMultilevel"/>
     <w:tmpl w:val="49665F48"/>
@@ -28481,7 +29704,457 @@
       </w:pPr>
     </w:lvl>
   </w:abstractNum>
-  <w:abstractNum w:abstractNumId="3" w15:restartNumberingAfterBreak="0">
+  <w:abstractNum w:abstractNumId="6" w15:restartNumberingAfterBreak="0">
+    <w:nsid w:val="109F4D6A"/>
+    <w:multiLevelType w:val="hybridMultilevel"/>
+    <w:tmpl w:val="46C09FA0"/>
+    <w:lvl w:ilvl="0" w:tplc="04090001">
+      <w:start w:val="1"/>
+      <w:numFmt w:val="bullet"/>
+      <w:lvlText w:val=""/>
+      <w:lvlJc w:val="left"/>
+      <w:pPr>
+        <w:ind w:left="1260" w:hanging="420"/>
+      </w:pPr>
+      <w:rPr>
+        <w:rFonts w:ascii="Wingdings" w:hAnsi="Wingdings" w:hint="default"/>
+      </w:rPr>
+    </w:lvl>
+    <w:lvl w:ilvl="1" w:tplc="0409000B" w:tentative="1">
+      <w:start w:val="1"/>
+      <w:numFmt w:val="bullet"/>
+      <w:lvlText w:val=""/>
+      <w:lvlJc w:val="left"/>
+      <w:pPr>
+        <w:ind w:left="1680" w:hanging="420"/>
+      </w:pPr>
+      <w:rPr>
+        <w:rFonts w:ascii="Wingdings" w:hAnsi="Wingdings" w:hint="default"/>
+      </w:rPr>
+    </w:lvl>
+    <w:lvl w:ilvl="2" w:tplc="0409000D" w:tentative="1">
+      <w:start w:val="1"/>
+      <w:numFmt w:val="bullet"/>
+      <w:lvlText w:val=""/>
+      <w:lvlJc w:val="left"/>
+      <w:pPr>
+        <w:ind w:left="2100" w:hanging="420"/>
+      </w:pPr>
+      <w:rPr>
+        <w:rFonts w:ascii="Wingdings" w:hAnsi="Wingdings" w:hint="default"/>
+      </w:rPr>
+    </w:lvl>
+    <w:lvl w:ilvl="3" w:tplc="04090001" w:tentative="1">
+      <w:start w:val="1"/>
+      <w:numFmt w:val="bullet"/>
+      <w:lvlText w:val=""/>
+      <w:lvlJc w:val="left"/>
+      <w:pPr>
+        <w:ind w:left="2520" w:hanging="420"/>
+      </w:pPr>
+      <w:rPr>
+        <w:rFonts w:ascii="Wingdings" w:hAnsi="Wingdings" w:hint="default"/>
+      </w:rPr>
+    </w:lvl>
+    <w:lvl w:ilvl="4" w:tplc="0409000B" w:tentative="1">
+      <w:start w:val="1"/>
+      <w:numFmt w:val="bullet"/>
+      <w:lvlText w:val=""/>
+      <w:lvlJc w:val="left"/>
+      <w:pPr>
+        <w:ind w:left="2940" w:hanging="420"/>
+      </w:pPr>
+      <w:rPr>
+        <w:rFonts w:ascii="Wingdings" w:hAnsi="Wingdings" w:hint="default"/>
+      </w:rPr>
+    </w:lvl>
+    <w:lvl w:ilvl="5" w:tplc="0409000D" w:tentative="1">
+      <w:start w:val="1"/>
+      <w:numFmt w:val="bullet"/>
+      <w:lvlText w:val=""/>
+      <w:lvlJc w:val="left"/>
+      <w:pPr>
+        <w:ind w:left="3360" w:hanging="420"/>
+      </w:pPr>
+      <w:rPr>
+        <w:rFonts w:ascii="Wingdings" w:hAnsi="Wingdings" w:hint="default"/>
+      </w:rPr>
+    </w:lvl>
+    <w:lvl w:ilvl="6" w:tplc="04090001" w:tentative="1">
+      <w:start w:val="1"/>
+      <w:numFmt w:val="bullet"/>
+      <w:lvlText w:val=""/>
+      <w:lvlJc w:val="left"/>
+      <w:pPr>
+        <w:ind w:left="3780" w:hanging="420"/>
+      </w:pPr>
+      <w:rPr>
+        <w:rFonts w:ascii="Wingdings" w:hAnsi="Wingdings" w:hint="default"/>
+      </w:rPr>
+    </w:lvl>
+    <w:lvl w:ilvl="7" w:tplc="0409000B" w:tentative="1">
+      <w:start w:val="1"/>
+      <w:numFmt w:val="bullet"/>
+      <w:lvlText w:val=""/>
+      <w:lvlJc w:val="left"/>
+      <w:pPr>
+        <w:ind w:left="4200" w:hanging="420"/>
+      </w:pPr>
+      <w:rPr>
+        <w:rFonts w:ascii="Wingdings" w:hAnsi="Wingdings" w:hint="default"/>
+      </w:rPr>
+    </w:lvl>
+    <w:lvl w:ilvl="8" w:tplc="0409000D" w:tentative="1">
+      <w:start w:val="1"/>
+      <w:numFmt w:val="bullet"/>
+      <w:lvlText w:val=""/>
+      <w:lvlJc w:val="left"/>
+      <w:pPr>
+        <w:ind w:left="4620" w:hanging="420"/>
+      </w:pPr>
+      <w:rPr>
+        <w:rFonts w:ascii="Wingdings" w:hAnsi="Wingdings" w:hint="default"/>
+      </w:rPr>
+    </w:lvl>
+  </w:abstractNum>
+  <w:abstractNum w:abstractNumId="7" w15:restartNumberingAfterBreak="0">
+    <w:nsid w:val="137C3355"/>
+    <w:multiLevelType w:val="hybridMultilevel"/>
+    <w:tmpl w:val="154A0CD2"/>
+    <w:lvl w:ilvl="0" w:tplc="B0E27D30">
+      <w:numFmt w:val="bullet"/>
+      <w:lvlText w:val="・"/>
+      <w:lvlJc w:val="left"/>
+      <w:pPr>
+        <w:ind w:left="1260" w:hanging="420"/>
+      </w:pPr>
+      <w:rPr>
+        <w:rFonts w:ascii="Yu Gothic" w:eastAsia="Yu Gothic" w:hAnsi="Yu Gothic" w:cstheme="minorBidi" w:hint="eastAsia"/>
+      </w:rPr>
+    </w:lvl>
+    <w:lvl w:ilvl="1" w:tplc="0409000B" w:tentative="1">
+      <w:start w:val="1"/>
+      <w:numFmt w:val="bullet"/>
+      <w:lvlText w:val=""/>
+      <w:lvlJc w:val="left"/>
+      <w:pPr>
+        <w:ind w:left="1680" w:hanging="420"/>
+      </w:pPr>
+      <w:rPr>
+        <w:rFonts w:ascii="Wingdings" w:hAnsi="Wingdings" w:hint="default"/>
+      </w:rPr>
+    </w:lvl>
+    <w:lvl w:ilvl="2" w:tplc="0409000D" w:tentative="1">
+      <w:start w:val="1"/>
+      <w:numFmt w:val="bullet"/>
+      <w:lvlText w:val=""/>
+      <w:lvlJc w:val="left"/>
+      <w:pPr>
+        <w:ind w:left="2100" w:hanging="420"/>
+      </w:pPr>
+      <w:rPr>
+        <w:rFonts w:ascii="Wingdings" w:hAnsi="Wingdings" w:hint="default"/>
+      </w:rPr>
+    </w:lvl>
+    <w:lvl w:ilvl="3" w:tplc="04090001" w:tentative="1">
+      <w:start w:val="1"/>
+      <w:numFmt w:val="bullet"/>
+      <w:lvlText w:val=""/>
+      <w:lvlJc w:val="left"/>
+      <w:pPr>
+        <w:ind w:left="2520" w:hanging="420"/>
+      </w:pPr>
+      <w:rPr>
+        <w:rFonts w:ascii="Wingdings" w:hAnsi="Wingdings" w:hint="default"/>
+      </w:rPr>
+    </w:lvl>
+    <w:lvl w:ilvl="4" w:tplc="0409000B" w:tentative="1">
+      <w:start w:val="1"/>
+      <w:numFmt w:val="bullet"/>
+      <w:lvlText w:val=""/>
+      <w:lvlJc w:val="left"/>
+      <w:pPr>
+        <w:ind w:left="2940" w:hanging="420"/>
+      </w:pPr>
+      <w:rPr>
+        <w:rFonts w:ascii="Wingdings" w:hAnsi="Wingdings" w:hint="default"/>
+      </w:rPr>
+    </w:lvl>
+    <w:lvl w:ilvl="5" w:tplc="0409000D" w:tentative="1">
+      <w:start w:val="1"/>
+      <w:numFmt w:val="bullet"/>
+      <w:lvlText w:val=""/>
+      <w:lvlJc w:val="left"/>
+      <w:pPr>
+        <w:ind w:left="3360" w:hanging="420"/>
+      </w:pPr>
+      <w:rPr>
+        <w:rFonts w:ascii="Wingdings" w:hAnsi="Wingdings" w:hint="default"/>
+      </w:rPr>
+    </w:lvl>
+    <w:lvl w:ilvl="6" w:tplc="04090001" w:tentative="1">
+      <w:start w:val="1"/>
+      <w:numFmt w:val="bullet"/>
+      <w:lvlText w:val=""/>
+      <w:lvlJc w:val="left"/>
+      <w:pPr>
+        <w:ind w:left="3780" w:hanging="420"/>
+      </w:pPr>
+      <w:rPr>
+        <w:rFonts w:ascii="Wingdings" w:hAnsi="Wingdings" w:hint="default"/>
+      </w:rPr>
+    </w:lvl>
+    <w:lvl w:ilvl="7" w:tplc="0409000B" w:tentative="1">
+      <w:start w:val="1"/>
+      <w:numFmt w:val="bullet"/>
+      <w:lvlText w:val=""/>
+      <w:lvlJc w:val="left"/>
+      <w:pPr>
+        <w:ind w:left="4200" w:hanging="420"/>
+      </w:pPr>
+      <w:rPr>
+        <w:rFonts w:ascii="Wingdings" w:hAnsi="Wingdings" w:hint="default"/>
+      </w:rPr>
+    </w:lvl>
+    <w:lvl w:ilvl="8" w:tplc="0409000D" w:tentative="1">
+      <w:start w:val="1"/>
+      <w:numFmt w:val="bullet"/>
+      <w:lvlText w:val=""/>
+      <w:lvlJc w:val="left"/>
+      <w:pPr>
+        <w:ind w:left="4620" w:hanging="420"/>
+      </w:pPr>
+      <w:rPr>
+        <w:rFonts w:ascii="Wingdings" w:hAnsi="Wingdings" w:hint="default"/>
+      </w:rPr>
+    </w:lvl>
+  </w:abstractNum>
+  <w:abstractNum w:abstractNumId="8" w15:restartNumberingAfterBreak="0">
+    <w:nsid w:val="16A457B8"/>
+    <w:multiLevelType w:val="hybridMultilevel"/>
+    <w:tmpl w:val="0394B262"/>
+    <w:lvl w:ilvl="0" w:tplc="B0E27D30">
+      <w:numFmt w:val="bullet"/>
+      <w:lvlText w:val="・"/>
+      <w:lvlJc w:val="left"/>
+      <w:pPr>
+        <w:ind w:left="1260" w:hanging="420"/>
+      </w:pPr>
+      <w:rPr>
+        <w:rFonts w:ascii="Yu Gothic" w:eastAsia="Yu Gothic" w:hAnsi="Yu Gothic" w:cstheme="minorBidi" w:hint="eastAsia"/>
+      </w:rPr>
+    </w:lvl>
+    <w:lvl w:ilvl="1" w:tplc="0409000B" w:tentative="1">
+      <w:start w:val="1"/>
+      <w:numFmt w:val="bullet"/>
+      <w:lvlText w:val=""/>
+      <w:lvlJc w:val="left"/>
+      <w:pPr>
+        <w:ind w:left="1680" w:hanging="420"/>
+      </w:pPr>
+      <w:rPr>
+        <w:rFonts w:ascii="Wingdings" w:hAnsi="Wingdings" w:hint="default"/>
+      </w:rPr>
+    </w:lvl>
+    <w:lvl w:ilvl="2" w:tplc="0409000D" w:tentative="1">
+      <w:start w:val="1"/>
+      <w:numFmt w:val="bullet"/>
+      <w:lvlText w:val=""/>
+      <w:lvlJc w:val="left"/>
+      <w:pPr>
+        <w:ind w:left="2100" w:hanging="420"/>
+      </w:pPr>
+      <w:rPr>
+        <w:rFonts w:ascii="Wingdings" w:hAnsi="Wingdings" w:hint="default"/>
+      </w:rPr>
+    </w:lvl>
+    <w:lvl w:ilvl="3" w:tplc="04090001" w:tentative="1">
+      <w:start w:val="1"/>
+      <w:numFmt w:val="bullet"/>
+      <w:lvlText w:val=""/>
+      <w:lvlJc w:val="left"/>
+      <w:pPr>
+        <w:ind w:left="2520" w:hanging="420"/>
+      </w:pPr>
+      <w:rPr>
+        <w:rFonts w:ascii="Wingdings" w:hAnsi="Wingdings" w:hint="default"/>
+      </w:rPr>
+    </w:lvl>
+    <w:lvl w:ilvl="4" w:tplc="0409000B" w:tentative="1">
+      <w:start w:val="1"/>
+      <w:numFmt w:val="bullet"/>
+      <w:lvlText w:val=""/>
+      <w:lvlJc w:val="left"/>
+      <w:pPr>
+        <w:ind w:left="2940" w:hanging="420"/>
+      </w:pPr>
+      <w:rPr>
+        <w:rFonts w:ascii="Wingdings" w:hAnsi="Wingdings" w:hint="default"/>
+      </w:rPr>
+    </w:lvl>
+    <w:lvl w:ilvl="5" w:tplc="0409000D" w:tentative="1">
+      <w:start w:val="1"/>
+      <w:numFmt w:val="bullet"/>
+      <w:lvlText w:val=""/>
+      <w:lvlJc w:val="left"/>
+      <w:pPr>
+        <w:ind w:left="3360" w:hanging="420"/>
+      </w:pPr>
+      <w:rPr>
+        <w:rFonts w:ascii="Wingdings" w:hAnsi="Wingdings" w:hint="default"/>
+      </w:rPr>
+    </w:lvl>
+    <w:lvl w:ilvl="6" w:tplc="04090001" w:tentative="1">
+      <w:start w:val="1"/>
+      <w:numFmt w:val="bullet"/>
+      <w:lvlText w:val=""/>
+      <w:lvlJc w:val="left"/>
+      <w:pPr>
+        <w:ind w:left="3780" w:hanging="420"/>
+      </w:pPr>
+      <w:rPr>
+        <w:rFonts w:ascii="Wingdings" w:hAnsi="Wingdings" w:hint="default"/>
+      </w:rPr>
+    </w:lvl>
+    <w:lvl w:ilvl="7" w:tplc="0409000B" w:tentative="1">
+      <w:start w:val="1"/>
+      <w:numFmt w:val="bullet"/>
+      <w:lvlText w:val=""/>
+      <w:lvlJc w:val="left"/>
+      <w:pPr>
+        <w:ind w:left="4200" w:hanging="420"/>
+      </w:pPr>
+      <w:rPr>
+        <w:rFonts w:ascii="Wingdings" w:hAnsi="Wingdings" w:hint="default"/>
+      </w:rPr>
+    </w:lvl>
+    <w:lvl w:ilvl="8" w:tplc="0409000D" w:tentative="1">
+      <w:start w:val="1"/>
+      <w:numFmt w:val="bullet"/>
+      <w:lvlText w:val=""/>
+      <w:lvlJc w:val="left"/>
+      <w:pPr>
+        <w:ind w:left="4620" w:hanging="420"/>
+      </w:pPr>
+      <w:rPr>
+        <w:rFonts w:ascii="Wingdings" w:hAnsi="Wingdings" w:hint="default"/>
+      </w:rPr>
+    </w:lvl>
+  </w:abstractNum>
+  <w:abstractNum w:abstractNumId="9" w15:restartNumberingAfterBreak="0">
+    <w:nsid w:val="1C7C6C0C"/>
+    <w:multiLevelType w:val="hybridMultilevel"/>
+    <w:tmpl w:val="C60A048E"/>
+    <w:lvl w:ilvl="0" w:tplc="04090001">
+      <w:start w:val="1"/>
+      <w:numFmt w:val="bullet"/>
+      <w:lvlText w:val=""/>
+      <w:lvlJc w:val="left"/>
+      <w:pPr>
+        <w:ind w:left="2100" w:hanging="420"/>
+      </w:pPr>
+      <w:rPr>
+        <w:rFonts w:ascii="Wingdings" w:hAnsi="Wingdings" w:hint="default"/>
+      </w:rPr>
+    </w:lvl>
+    <w:lvl w:ilvl="1" w:tplc="0409000B" w:tentative="1">
+      <w:start w:val="1"/>
+      <w:numFmt w:val="bullet"/>
+      <w:lvlText w:val=""/>
+      <w:lvlJc w:val="left"/>
+      <w:pPr>
+        <w:ind w:left="2520" w:hanging="420"/>
+      </w:pPr>
+      <w:rPr>
+        <w:rFonts w:ascii="Wingdings" w:hAnsi="Wingdings" w:hint="default"/>
+      </w:rPr>
+    </w:lvl>
+    <w:lvl w:ilvl="2" w:tplc="0409000D" w:tentative="1">
+      <w:start w:val="1"/>
+      <w:numFmt w:val="bullet"/>
+      <w:lvlText w:val=""/>
+      <w:lvlJc w:val="left"/>
+      <w:pPr>
+        <w:ind w:left="2940" w:hanging="420"/>
+      </w:pPr>
+      <w:rPr>
+        <w:rFonts w:ascii="Wingdings" w:hAnsi="Wingdings" w:hint="default"/>
+      </w:rPr>
+    </w:lvl>
+    <w:lvl w:ilvl="3" w:tplc="04090001" w:tentative="1">
+      <w:start w:val="1"/>
+      <w:numFmt w:val="bullet"/>
+      <w:lvlText w:val=""/>
+      <w:lvlJc w:val="left"/>
+      <w:pPr>
+        <w:ind w:left="3360" w:hanging="420"/>
+      </w:pPr>
+      <w:rPr>
+        <w:rFonts w:ascii="Wingdings" w:hAnsi="Wingdings" w:hint="default"/>
+      </w:rPr>
+    </w:lvl>
+    <w:lvl w:ilvl="4" w:tplc="0409000B" w:tentative="1">
+      <w:start w:val="1"/>
+      <w:numFmt w:val="bullet"/>
+      <w:lvlText w:val=""/>
+      <w:lvlJc w:val="left"/>
+      <w:pPr>
+        <w:ind w:left="3780" w:hanging="420"/>
+      </w:pPr>
+      <w:rPr>
+        <w:rFonts w:ascii="Wingdings" w:hAnsi="Wingdings" w:hint="default"/>
+      </w:rPr>
+    </w:lvl>
+    <w:lvl w:ilvl="5" w:tplc="0409000D" w:tentative="1">
+      <w:start w:val="1"/>
+      <w:numFmt w:val="bullet"/>
+      <w:lvlText w:val=""/>
+      <w:lvlJc w:val="left"/>
+      <w:pPr>
+        <w:ind w:left="4200" w:hanging="420"/>
+      </w:pPr>
+      <w:rPr>
+        <w:rFonts w:ascii="Wingdings" w:hAnsi="Wingdings" w:hint="default"/>
+      </w:rPr>
+    </w:lvl>
+    <w:lvl w:ilvl="6" w:tplc="04090001" w:tentative="1">
+      <w:start w:val="1"/>
+      <w:numFmt w:val="bullet"/>
+      <w:lvlText w:val=""/>
+      <w:lvlJc w:val="left"/>
+      <w:pPr>
+        <w:ind w:left="4620" w:hanging="420"/>
+      </w:pPr>
+      <w:rPr>
+        <w:rFonts w:ascii="Wingdings" w:hAnsi="Wingdings" w:hint="default"/>
+      </w:rPr>
+    </w:lvl>
+    <w:lvl w:ilvl="7" w:tplc="0409000B" w:tentative="1">
+      <w:start w:val="1"/>
+      <w:numFmt w:val="bullet"/>
+      <w:lvlText w:val=""/>
+      <w:lvlJc w:val="left"/>
+      <w:pPr>
+        <w:ind w:left="5040" w:hanging="420"/>
+      </w:pPr>
+      <w:rPr>
+        <w:rFonts w:ascii="Wingdings" w:hAnsi="Wingdings" w:hint="default"/>
+      </w:rPr>
+    </w:lvl>
+    <w:lvl w:ilvl="8" w:tplc="0409000D" w:tentative="1">
+      <w:start w:val="1"/>
+      <w:numFmt w:val="bullet"/>
+      <w:lvlText w:val=""/>
+      <w:lvlJc w:val="left"/>
+      <w:pPr>
+        <w:ind w:left="5460" w:hanging="420"/>
+      </w:pPr>
+      <w:rPr>
+        <w:rFonts w:ascii="Wingdings" w:hAnsi="Wingdings" w:hint="default"/>
+      </w:rPr>
+    </w:lvl>
+  </w:abstractNum>
+  <w:abstractNum w:abstractNumId="10" w15:restartNumberingAfterBreak="0">
     <w:nsid w:val="1FF820E3"/>
     <w:multiLevelType w:val="hybridMultilevel"/>
     <w:tmpl w:val="B4166012"/>
@@ -28567,7 +30240,93 @@
       </w:pPr>
     </w:lvl>
   </w:abstractNum>
-  <w:abstractNum w:abstractNumId="4" w15:restartNumberingAfterBreak="0">
+  <w:abstractNum w:abstractNumId="11" w15:restartNumberingAfterBreak="0">
+    <w:nsid w:val="26540CEF"/>
+    <w:multiLevelType w:val="hybridMultilevel"/>
+    <w:tmpl w:val="4D38ABAA"/>
+    <w:lvl w:ilvl="0" w:tplc="04090011">
+      <w:start w:val="1"/>
+      <w:numFmt w:val="decimalEnclosedCircle"/>
+      <w:lvlText w:val="%1"/>
+      <w:lvlJc w:val="left"/>
+      <w:pPr>
+        <w:ind w:left="1260" w:hanging="420"/>
+      </w:pPr>
+    </w:lvl>
+    <w:lvl w:ilvl="1" w:tplc="04090017" w:tentative="1">
+      <w:start w:val="1"/>
+      <w:numFmt w:val="aiueoFullWidth"/>
+      <w:lvlText w:val="(%2)"/>
+      <w:lvlJc w:val="left"/>
+      <w:pPr>
+        <w:ind w:left="2310" w:hanging="420"/>
+      </w:pPr>
+    </w:lvl>
+    <w:lvl w:ilvl="2" w:tplc="04090011" w:tentative="1">
+      <w:start w:val="1"/>
+      <w:numFmt w:val="decimalEnclosedCircle"/>
+      <w:lvlText w:val="%3"/>
+      <w:lvlJc w:val="left"/>
+      <w:pPr>
+        <w:ind w:left="2730" w:hanging="420"/>
+      </w:pPr>
+    </w:lvl>
+    <w:lvl w:ilvl="3" w:tplc="0409000F" w:tentative="1">
+      <w:start w:val="1"/>
+      <w:numFmt w:val="decimal"/>
+      <w:lvlText w:val="%4."/>
+      <w:lvlJc w:val="left"/>
+      <w:pPr>
+        <w:ind w:left="3150" w:hanging="420"/>
+      </w:pPr>
+    </w:lvl>
+    <w:lvl w:ilvl="4" w:tplc="04090017" w:tentative="1">
+      <w:start w:val="1"/>
+      <w:numFmt w:val="aiueoFullWidth"/>
+      <w:lvlText w:val="(%5)"/>
+      <w:lvlJc w:val="left"/>
+      <w:pPr>
+        <w:ind w:left="3570" w:hanging="420"/>
+      </w:pPr>
+    </w:lvl>
+    <w:lvl w:ilvl="5" w:tplc="04090011" w:tentative="1">
+      <w:start w:val="1"/>
+      <w:numFmt w:val="decimalEnclosedCircle"/>
+      <w:lvlText w:val="%6"/>
+      <w:lvlJc w:val="left"/>
+      <w:pPr>
+        <w:ind w:left="3990" w:hanging="420"/>
+      </w:pPr>
+    </w:lvl>
+    <w:lvl w:ilvl="6" w:tplc="0409000F" w:tentative="1">
+      <w:start w:val="1"/>
+      <w:numFmt w:val="decimal"/>
+      <w:lvlText w:val="%7."/>
+      <w:lvlJc w:val="left"/>
+      <w:pPr>
+        <w:ind w:left="4410" w:hanging="420"/>
+      </w:pPr>
+    </w:lvl>
+    <w:lvl w:ilvl="7" w:tplc="04090017" w:tentative="1">
+      <w:start w:val="1"/>
+      <w:numFmt w:val="aiueoFullWidth"/>
+      <w:lvlText w:val="(%8)"/>
+      <w:lvlJc w:val="left"/>
+      <w:pPr>
+        <w:ind w:left="4830" w:hanging="420"/>
+      </w:pPr>
+    </w:lvl>
+    <w:lvl w:ilvl="8" w:tplc="04090011" w:tentative="1">
+      <w:start w:val="1"/>
+      <w:numFmt w:val="decimalEnclosedCircle"/>
+      <w:lvlText w:val="%9"/>
+      <w:lvlJc w:val="left"/>
+      <w:pPr>
+        <w:ind w:left="5250" w:hanging="420"/>
+      </w:pPr>
+    </w:lvl>
+  </w:abstractNum>
+  <w:abstractNum w:abstractNumId="12" w15:restartNumberingAfterBreak="0">
     <w:nsid w:val="297F2899"/>
     <w:multiLevelType w:val="hybridMultilevel"/>
     <w:tmpl w:val="BA363D2C"/>
@@ -28654,7 +30413,7 @@
       </w:pPr>
     </w:lvl>
   </w:abstractNum>
-  <w:abstractNum w:abstractNumId="5" w15:restartNumberingAfterBreak="0">
+  <w:abstractNum w:abstractNumId="13" w15:restartNumberingAfterBreak="0">
     <w:nsid w:val="2C725160"/>
     <w:multiLevelType w:val="hybridMultilevel"/>
     <w:tmpl w:val="15F85224"/>
@@ -28743,7 +30502,7 @@
       </w:pPr>
     </w:lvl>
   </w:abstractNum>
-  <w:abstractNum w:abstractNumId="6" w15:restartNumberingAfterBreak="0">
+  <w:abstractNum w:abstractNumId="14" w15:restartNumberingAfterBreak="0">
     <w:nsid w:val="2EC859FE"/>
     <w:multiLevelType w:val="hybridMultilevel"/>
     <w:tmpl w:val="5FB2BFEA"/>
@@ -28856,7 +30615,232 @@
       </w:rPr>
     </w:lvl>
   </w:abstractNum>
-  <w:abstractNum w:abstractNumId="7" w15:restartNumberingAfterBreak="0">
+  <w:abstractNum w:abstractNumId="15" w15:restartNumberingAfterBreak="0">
+    <w:nsid w:val="2FDA6F16"/>
+    <w:multiLevelType w:val="hybridMultilevel"/>
+    <w:tmpl w:val="BAEEDA74"/>
+    <w:lvl w:ilvl="0" w:tplc="04090001">
+      <w:start w:val="1"/>
+      <w:numFmt w:val="bullet"/>
+      <w:lvlText w:val=""/>
+      <w:lvlJc w:val="left"/>
+      <w:pPr>
+        <w:ind w:left="1680" w:hanging="420"/>
+      </w:pPr>
+      <w:rPr>
+        <w:rFonts w:ascii="Wingdings" w:hAnsi="Wingdings" w:hint="default"/>
+      </w:rPr>
+    </w:lvl>
+    <w:lvl w:ilvl="1" w:tplc="0409000B" w:tentative="1">
+      <w:start w:val="1"/>
+      <w:numFmt w:val="bullet"/>
+      <w:lvlText w:val=""/>
+      <w:lvlJc w:val="left"/>
+      <w:pPr>
+        <w:ind w:left="2100" w:hanging="420"/>
+      </w:pPr>
+      <w:rPr>
+        <w:rFonts w:ascii="Wingdings" w:hAnsi="Wingdings" w:hint="default"/>
+      </w:rPr>
+    </w:lvl>
+    <w:lvl w:ilvl="2" w:tplc="0409000D" w:tentative="1">
+      <w:start w:val="1"/>
+      <w:numFmt w:val="bullet"/>
+      <w:lvlText w:val=""/>
+      <w:lvlJc w:val="left"/>
+      <w:pPr>
+        <w:ind w:left="2520" w:hanging="420"/>
+      </w:pPr>
+      <w:rPr>
+        <w:rFonts w:ascii="Wingdings" w:hAnsi="Wingdings" w:hint="default"/>
+      </w:rPr>
+    </w:lvl>
+    <w:lvl w:ilvl="3" w:tplc="04090001" w:tentative="1">
+      <w:start w:val="1"/>
+      <w:numFmt w:val="bullet"/>
+      <w:lvlText w:val=""/>
+      <w:lvlJc w:val="left"/>
+      <w:pPr>
+        <w:ind w:left="2940" w:hanging="420"/>
+      </w:pPr>
+      <w:rPr>
+        <w:rFonts w:ascii="Wingdings" w:hAnsi="Wingdings" w:hint="default"/>
+      </w:rPr>
+    </w:lvl>
+    <w:lvl w:ilvl="4" w:tplc="0409000B" w:tentative="1">
+      <w:start w:val="1"/>
+      <w:numFmt w:val="bullet"/>
+      <w:lvlText w:val=""/>
+      <w:lvlJc w:val="left"/>
+      <w:pPr>
+        <w:ind w:left="3360" w:hanging="420"/>
+      </w:pPr>
+      <w:rPr>
+        <w:rFonts w:ascii="Wingdings" w:hAnsi="Wingdings" w:hint="default"/>
+      </w:rPr>
+    </w:lvl>
+    <w:lvl w:ilvl="5" w:tplc="0409000D" w:tentative="1">
+      <w:start w:val="1"/>
+      <w:numFmt w:val="bullet"/>
+      <w:lvlText w:val=""/>
+      <w:lvlJc w:val="left"/>
+      <w:pPr>
+        <w:ind w:left="3780" w:hanging="420"/>
+      </w:pPr>
+      <w:rPr>
+        <w:rFonts w:ascii="Wingdings" w:hAnsi="Wingdings" w:hint="default"/>
+      </w:rPr>
+    </w:lvl>
+    <w:lvl w:ilvl="6" w:tplc="04090001" w:tentative="1">
+      <w:start w:val="1"/>
+      <w:numFmt w:val="bullet"/>
+      <w:lvlText w:val=""/>
+      <w:lvlJc w:val="left"/>
+      <w:pPr>
+        <w:ind w:left="4200" w:hanging="420"/>
+      </w:pPr>
+      <w:rPr>
+        <w:rFonts w:ascii="Wingdings" w:hAnsi="Wingdings" w:hint="default"/>
+      </w:rPr>
+    </w:lvl>
+    <w:lvl w:ilvl="7" w:tplc="0409000B" w:tentative="1">
+      <w:start w:val="1"/>
+      <w:numFmt w:val="bullet"/>
+      <w:lvlText w:val=""/>
+      <w:lvlJc w:val="left"/>
+      <w:pPr>
+        <w:ind w:left="4620" w:hanging="420"/>
+      </w:pPr>
+      <w:rPr>
+        <w:rFonts w:ascii="Wingdings" w:hAnsi="Wingdings" w:hint="default"/>
+      </w:rPr>
+    </w:lvl>
+    <w:lvl w:ilvl="8" w:tplc="0409000D" w:tentative="1">
+      <w:start w:val="1"/>
+      <w:numFmt w:val="bullet"/>
+      <w:lvlText w:val=""/>
+      <w:lvlJc w:val="left"/>
+      <w:pPr>
+        <w:ind w:left="5040" w:hanging="420"/>
+      </w:pPr>
+      <w:rPr>
+        <w:rFonts w:ascii="Wingdings" w:hAnsi="Wingdings" w:hint="default"/>
+      </w:rPr>
+    </w:lvl>
+  </w:abstractNum>
+  <w:abstractNum w:abstractNumId="16" w15:restartNumberingAfterBreak="0">
+    <w:nsid w:val="30EF0E13"/>
+    <w:multiLevelType w:val="hybridMultilevel"/>
+    <w:tmpl w:val="07E647C2"/>
+    <w:lvl w:ilvl="0" w:tplc="B0E27D30">
+      <w:numFmt w:val="bullet"/>
+      <w:lvlText w:val="・"/>
+      <w:lvlJc w:val="left"/>
+      <w:pPr>
+        <w:ind w:left="1260" w:hanging="420"/>
+      </w:pPr>
+      <w:rPr>
+        <w:rFonts w:ascii="Yu Gothic" w:eastAsia="Yu Gothic" w:hAnsi="Yu Gothic" w:cstheme="minorBidi" w:hint="eastAsia"/>
+      </w:rPr>
+    </w:lvl>
+    <w:lvl w:ilvl="1" w:tplc="0409000B" w:tentative="1">
+      <w:start w:val="1"/>
+      <w:numFmt w:val="bullet"/>
+      <w:lvlText w:val=""/>
+      <w:lvlJc w:val="left"/>
+      <w:pPr>
+        <w:ind w:left="1680" w:hanging="420"/>
+      </w:pPr>
+      <w:rPr>
+        <w:rFonts w:ascii="Wingdings" w:hAnsi="Wingdings" w:hint="default"/>
+      </w:rPr>
+    </w:lvl>
+    <w:lvl w:ilvl="2" w:tplc="0409000D" w:tentative="1">
+      <w:start w:val="1"/>
+      <w:numFmt w:val="bullet"/>
+      <w:lvlText w:val=""/>
+      <w:lvlJc w:val="left"/>
+      <w:pPr>
+        <w:ind w:left="2100" w:hanging="420"/>
+      </w:pPr>
+      <w:rPr>
+        <w:rFonts w:ascii="Wingdings" w:hAnsi="Wingdings" w:hint="default"/>
+      </w:rPr>
+    </w:lvl>
+    <w:lvl w:ilvl="3" w:tplc="04090001" w:tentative="1">
+      <w:start w:val="1"/>
+      <w:numFmt w:val="bullet"/>
+      <w:lvlText w:val=""/>
+      <w:lvlJc w:val="left"/>
+      <w:pPr>
+        <w:ind w:left="2520" w:hanging="420"/>
+      </w:pPr>
+      <w:rPr>
+        <w:rFonts w:ascii="Wingdings" w:hAnsi="Wingdings" w:hint="default"/>
+      </w:rPr>
+    </w:lvl>
+    <w:lvl w:ilvl="4" w:tplc="0409000B" w:tentative="1">
+      <w:start w:val="1"/>
+      <w:numFmt w:val="bullet"/>
+      <w:lvlText w:val=""/>
+      <w:lvlJc w:val="left"/>
+      <w:pPr>
+        <w:ind w:left="2940" w:hanging="420"/>
+      </w:pPr>
+      <w:rPr>
+        <w:rFonts w:ascii="Wingdings" w:hAnsi="Wingdings" w:hint="default"/>
+      </w:rPr>
+    </w:lvl>
+    <w:lvl w:ilvl="5" w:tplc="0409000D" w:tentative="1">
+      <w:start w:val="1"/>
+      <w:numFmt w:val="bullet"/>
+      <w:lvlText w:val=""/>
+      <w:lvlJc w:val="left"/>
+      <w:pPr>
+        <w:ind w:left="3360" w:hanging="420"/>
+      </w:pPr>
+      <w:rPr>
+        <w:rFonts w:ascii="Wingdings" w:hAnsi="Wingdings" w:hint="default"/>
+      </w:rPr>
+    </w:lvl>
+    <w:lvl w:ilvl="6" w:tplc="04090001" w:tentative="1">
+      <w:start w:val="1"/>
+      <w:numFmt w:val="bullet"/>
+      <w:lvlText w:val=""/>
+      <w:lvlJc w:val="left"/>
+      <w:pPr>
+        <w:ind w:left="3780" w:hanging="420"/>
+      </w:pPr>
+      <w:rPr>
+        <w:rFonts w:ascii="Wingdings" w:hAnsi="Wingdings" w:hint="default"/>
+      </w:rPr>
+    </w:lvl>
+    <w:lvl w:ilvl="7" w:tplc="0409000B" w:tentative="1">
+      <w:start w:val="1"/>
+      <w:numFmt w:val="bullet"/>
+      <w:lvlText w:val=""/>
+      <w:lvlJc w:val="left"/>
+      <w:pPr>
+        <w:ind w:left="4200" w:hanging="420"/>
+      </w:pPr>
+      <w:rPr>
+        <w:rFonts w:ascii="Wingdings" w:hAnsi="Wingdings" w:hint="default"/>
+      </w:rPr>
+    </w:lvl>
+    <w:lvl w:ilvl="8" w:tplc="0409000D" w:tentative="1">
+      <w:start w:val="1"/>
+      <w:numFmt w:val="bullet"/>
+      <w:lvlText w:val=""/>
+      <w:lvlJc w:val="left"/>
+      <w:pPr>
+        <w:ind w:left="4620" w:hanging="420"/>
+      </w:pPr>
+      <w:rPr>
+        <w:rFonts w:ascii="Wingdings" w:hAnsi="Wingdings" w:hint="default"/>
+      </w:rPr>
+    </w:lvl>
+  </w:abstractNum>
+  <w:abstractNum w:abstractNumId="17" w15:restartNumberingAfterBreak="0">
     <w:nsid w:val="39913DD0"/>
     <w:multiLevelType w:val="multilevel"/>
     <w:tmpl w:val="2C30A20A"/>
@@ -28969,7 +30953,7 @@
       </w:rPr>
     </w:lvl>
   </w:abstractNum>
-  <w:abstractNum w:abstractNumId="8" w15:restartNumberingAfterBreak="0">
+  <w:abstractNum w:abstractNumId="18" w15:restartNumberingAfterBreak="0">
     <w:nsid w:val="3C1F3A01"/>
     <w:multiLevelType w:val="hybridMultilevel"/>
     <w:tmpl w:val="06684640"/>
@@ -29055,7 +31039,119 @@
       </w:pPr>
     </w:lvl>
   </w:abstractNum>
-  <w:abstractNum w:abstractNumId="9" w15:restartNumberingAfterBreak="0">
+  <w:abstractNum w:abstractNumId="19" w15:restartNumberingAfterBreak="0">
+    <w:nsid w:val="3DEC3BFA"/>
+    <w:multiLevelType w:val="hybridMultilevel"/>
+    <w:tmpl w:val="2CBA4914"/>
+    <w:lvl w:ilvl="0" w:tplc="B0E27D30">
+      <w:numFmt w:val="bullet"/>
+      <w:lvlText w:val="・"/>
+      <w:lvlJc w:val="left"/>
+      <w:pPr>
+        <w:ind w:left="1260" w:hanging="420"/>
+      </w:pPr>
+      <w:rPr>
+        <w:rFonts w:ascii="Yu Gothic" w:eastAsia="Yu Gothic" w:hAnsi="Yu Gothic" w:cstheme="minorBidi" w:hint="eastAsia"/>
+      </w:rPr>
+    </w:lvl>
+    <w:lvl w:ilvl="1" w:tplc="0409000B" w:tentative="1">
+      <w:start w:val="1"/>
+      <w:numFmt w:val="bullet"/>
+      <w:lvlText w:val=""/>
+      <w:lvlJc w:val="left"/>
+      <w:pPr>
+        <w:ind w:left="1680" w:hanging="420"/>
+      </w:pPr>
+      <w:rPr>
+        <w:rFonts w:ascii="Wingdings" w:hAnsi="Wingdings" w:hint="default"/>
+      </w:rPr>
+    </w:lvl>
+    <w:lvl w:ilvl="2" w:tplc="0409000D" w:tentative="1">
+      <w:start w:val="1"/>
+      <w:numFmt w:val="bullet"/>
+      <w:lvlText w:val=""/>
+      <w:lvlJc w:val="left"/>
+      <w:pPr>
+        <w:ind w:left="2100" w:hanging="420"/>
+      </w:pPr>
+      <w:rPr>
+        <w:rFonts w:ascii="Wingdings" w:hAnsi="Wingdings" w:hint="default"/>
+      </w:rPr>
+    </w:lvl>
+    <w:lvl w:ilvl="3" w:tplc="04090001" w:tentative="1">
+      <w:start w:val="1"/>
+      <w:numFmt w:val="bullet"/>
+      <w:lvlText w:val=""/>
+      <w:lvlJc w:val="left"/>
+      <w:pPr>
+        <w:ind w:left="2520" w:hanging="420"/>
+      </w:pPr>
+      <w:rPr>
+        <w:rFonts w:ascii="Wingdings" w:hAnsi="Wingdings" w:hint="default"/>
+      </w:rPr>
+    </w:lvl>
+    <w:lvl w:ilvl="4" w:tplc="0409000B" w:tentative="1">
+      <w:start w:val="1"/>
+      <w:numFmt w:val="bullet"/>
+      <w:lvlText w:val=""/>
+      <w:lvlJc w:val="left"/>
+      <w:pPr>
+        <w:ind w:left="2940" w:hanging="420"/>
+      </w:pPr>
+      <w:rPr>
+        <w:rFonts w:ascii="Wingdings" w:hAnsi="Wingdings" w:hint="default"/>
+      </w:rPr>
+    </w:lvl>
+    <w:lvl w:ilvl="5" w:tplc="0409000D" w:tentative="1">
+      <w:start w:val="1"/>
+      <w:numFmt w:val="bullet"/>
+      <w:lvlText w:val=""/>
+      <w:lvlJc w:val="left"/>
+      <w:pPr>
+        <w:ind w:left="3360" w:hanging="420"/>
+      </w:pPr>
+      <w:rPr>
+        <w:rFonts w:ascii="Wingdings" w:hAnsi="Wingdings" w:hint="default"/>
+      </w:rPr>
+    </w:lvl>
+    <w:lvl w:ilvl="6" w:tplc="04090001" w:tentative="1">
+      <w:start w:val="1"/>
+      <w:numFmt w:val="bullet"/>
+      <w:lvlText w:val=""/>
+      <w:lvlJc w:val="left"/>
+      <w:pPr>
+        <w:ind w:left="3780" w:hanging="420"/>
+      </w:pPr>
+      <w:rPr>
+        <w:rFonts w:ascii="Wingdings" w:hAnsi="Wingdings" w:hint="default"/>
+      </w:rPr>
+    </w:lvl>
+    <w:lvl w:ilvl="7" w:tplc="0409000B" w:tentative="1">
+      <w:start w:val="1"/>
+      <w:numFmt w:val="bullet"/>
+      <w:lvlText w:val=""/>
+      <w:lvlJc w:val="left"/>
+      <w:pPr>
+        <w:ind w:left="4200" w:hanging="420"/>
+      </w:pPr>
+      <w:rPr>
+        <w:rFonts w:ascii="Wingdings" w:hAnsi="Wingdings" w:hint="default"/>
+      </w:rPr>
+    </w:lvl>
+    <w:lvl w:ilvl="8" w:tplc="0409000D" w:tentative="1">
+      <w:start w:val="1"/>
+      <w:numFmt w:val="bullet"/>
+      <w:lvlText w:val=""/>
+      <w:lvlJc w:val="left"/>
+      <w:pPr>
+        <w:ind w:left="4620" w:hanging="420"/>
+      </w:pPr>
+      <w:rPr>
+        <w:rFonts w:ascii="Wingdings" w:hAnsi="Wingdings" w:hint="default"/>
+      </w:rPr>
+    </w:lvl>
+  </w:abstractNum>
+  <w:abstractNum w:abstractNumId="20" w15:restartNumberingAfterBreak="0">
     <w:nsid w:val="4C5C275B"/>
     <w:multiLevelType w:val="hybridMultilevel"/>
     <w:tmpl w:val="1A3AAB66"/>
@@ -29144,7 +31240,7 @@
       </w:pPr>
     </w:lvl>
   </w:abstractNum>
-  <w:abstractNum w:abstractNumId="10" w15:restartNumberingAfterBreak="0">
+  <w:abstractNum w:abstractNumId="21" w15:restartNumberingAfterBreak="0">
     <w:nsid w:val="51AA2216"/>
     <w:multiLevelType w:val="hybridMultilevel"/>
     <w:tmpl w:val="AEC66182"/>
@@ -29233,7 +31329,7 @@
       </w:pPr>
     </w:lvl>
   </w:abstractNum>
-  <w:abstractNum w:abstractNumId="11" w15:restartNumberingAfterBreak="0">
+  <w:abstractNum w:abstractNumId="22" w15:restartNumberingAfterBreak="0">
     <w:nsid w:val="5A3565BC"/>
     <w:multiLevelType w:val="hybridMultilevel"/>
     <w:tmpl w:val="D8A4BAA6"/>
@@ -29322,7 +31418,119 @@
       </w:pPr>
     </w:lvl>
   </w:abstractNum>
-  <w:abstractNum w:abstractNumId="12" w15:restartNumberingAfterBreak="0">
+  <w:abstractNum w:abstractNumId="23" w15:restartNumberingAfterBreak="0">
+    <w:nsid w:val="5AA64DDD"/>
+    <w:multiLevelType w:val="hybridMultilevel"/>
+    <w:tmpl w:val="DDD4B970"/>
+    <w:lvl w:ilvl="0" w:tplc="B0E27D30">
+      <w:numFmt w:val="bullet"/>
+      <w:lvlText w:val="・"/>
+      <w:lvlJc w:val="left"/>
+      <w:pPr>
+        <w:ind w:left="1260" w:hanging="420"/>
+      </w:pPr>
+      <w:rPr>
+        <w:rFonts w:ascii="Yu Gothic" w:eastAsia="Yu Gothic" w:hAnsi="Yu Gothic" w:cstheme="minorBidi" w:hint="eastAsia"/>
+      </w:rPr>
+    </w:lvl>
+    <w:lvl w:ilvl="1" w:tplc="0409000B" w:tentative="1">
+      <w:start w:val="1"/>
+      <w:numFmt w:val="bullet"/>
+      <w:lvlText w:val=""/>
+      <w:lvlJc w:val="left"/>
+      <w:pPr>
+        <w:ind w:left="1680" w:hanging="420"/>
+      </w:pPr>
+      <w:rPr>
+        <w:rFonts w:ascii="Wingdings" w:hAnsi="Wingdings" w:hint="default"/>
+      </w:rPr>
+    </w:lvl>
+    <w:lvl w:ilvl="2" w:tplc="0409000D" w:tentative="1">
+      <w:start w:val="1"/>
+      <w:numFmt w:val="bullet"/>
+      <w:lvlText w:val=""/>
+      <w:lvlJc w:val="left"/>
+      <w:pPr>
+        <w:ind w:left="2100" w:hanging="420"/>
+      </w:pPr>
+      <w:rPr>
+        <w:rFonts w:ascii="Wingdings" w:hAnsi="Wingdings" w:hint="default"/>
+      </w:rPr>
+    </w:lvl>
+    <w:lvl w:ilvl="3" w:tplc="04090001" w:tentative="1">
+      <w:start w:val="1"/>
+      <w:numFmt w:val="bullet"/>
+      <w:lvlText w:val=""/>
+      <w:lvlJc w:val="left"/>
+      <w:pPr>
+        <w:ind w:left="2520" w:hanging="420"/>
+      </w:pPr>
+      <w:rPr>
+        <w:rFonts w:ascii="Wingdings" w:hAnsi="Wingdings" w:hint="default"/>
+      </w:rPr>
+    </w:lvl>
+    <w:lvl w:ilvl="4" w:tplc="0409000B" w:tentative="1">
+      <w:start w:val="1"/>
+      <w:numFmt w:val="bullet"/>
+      <w:lvlText w:val=""/>
+      <w:lvlJc w:val="left"/>
+      <w:pPr>
+        <w:ind w:left="2940" w:hanging="420"/>
+      </w:pPr>
+      <w:rPr>
+        <w:rFonts w:ascii="Wingdings" w:hAnsi="Wingdings" w:hint="default"/>
+      </w:rPr>
+    </w:lvl>
+    <w:lvl w:ilvl="5" w:tplc="0409000D" w:tentative="1">
+      <w:start w:val="1"/>
+      <w:numFmt w:val="bullet"/>
+      <w:lvlText w:val=""/>
+      <w:lvlJc w:val="left"/>
+      <w:pPr>
+        <w:ind w:left="3360" w:hanging="420"/>
+      </w:pPr>
+      <w:rPr>
+        <w:rFonts w:ascii="Wingdings" w:hAnsi="Wingdings" w:hint="default"/>
+      </w:rPr>
+    </w:lvl>
+    <w:lvl w:ilvl="6" w:tplc="04090001" w:tentative="1">
+      <w:start w:val="1"/>
+      <w:numFmt w:val="bullet"/>
+      <w:lvlText w:val=""/>
+      <w:lvlJc w:val="left"/>
+      <w:pPr>
+        <w:ind w:left="3780" w:hanging="420"/>
+      </w:pPr>
+      <w:rPr>
+        <w:rFonts w:ascii="Wingdings" w:hAnsi="Wingdings" w:hint="default"/>
+      </w:rPr>
+    </w:lvl>
+    <w:lvl w:ilvl="7" w:tplc="0409000B" w:tentative="1">
+      <w:start w:val="1"/>
+      <w:numFmt w:val="bullet"/>
+      <w:lvlText w:val=""/>
+      <w:lvlJc w:val="left"/>
+      <w:pPr>
+        <w:ind w:left="4200" w:hanging="420"/>
+      </w:pPr>
+      <w:rPr>
+        <w:rFonts w:ascii="Wingdings" w:hAnsi="Wingdings" w:hint="default"/>
+      </w:rPr>
+    </w:lvl>
+    <w:lvl w:ilvl="8" w:tplc="0409000D" w:tentative="1">
+      <w:start w:val="1"/>
+      <w:numFmt w:val="bullet"/>
+      <w:lvlText w:val=""/>
+      <w:lvlJc w:val="left"/>
+      <w:pPr>
+        <w:ind w:left="4620" w:hanging="420"/>
+      </w:pPr>
+      <w:rPr>
+        <w:rFonts w:ascii="Wingdings" w:hAnsi="Wingdings" w:hint="default"/>
+      </w:rPr>
+    </w:lvl>
+  </w:abstractNum>
+  <w:abstractNum w:abstractNumId="24" w15:restartNumberingAfterBreak="0">
     <w:nsid w:val="63A91917"/>
     <w:multiLevelType w:val="hybridMultilevel"/>
     <w:tmpl w:val="953C9B72"/>
@@ -29408,7 +31616,119 @@
       </w:pPr>
     </w:lvl>
   </w:abstractNum>
-  <w:abstractNum w:abstractNumId="13" w15:restartNumberingAfterBreak="0">
+  <w:abstractNum w:abstractNumId="25" w15:restartNumberingAfterBreak="0">
+    <w:nsid w:val="65AE0208"/>
+    <w:multiLevelType w:val="hybridMultilevel"/>
+    <w:tmpl w:val="87565CC4"/>
+    <w:lvl w:ilvl="0" w:tplc="B0E27D30">
+      <w:numFmt w:val="bullet"/>
+      <w:lvlText w:val="・"/>
+      <w:lvlJc w:val="left"/>
+      <w:pPr>
+        <w:ind w:left="1260" w:hanging="420"/>
+      </w:pPr>
+      <w:rPr>
+        <w:rFonts w:ascii="Yu Gothic" w:eastAsia="Yu Gothic" w:hAnsi="Yu Gothic" w:cstheme="minorBidi" w:hint="eastAsia"/>
+      </w:rPr>
+    </w:lvl>
+    <w:lvl w:ilvl="1" w:tplc="0409000B" w:tentative="1">
+      <w:start w:val="1"/>
+      <w:numFmt w:val="bullet"/>
+      <w:lvlText w:val=""/>
+      <w:lvlJc w:val="left"/>
+      <w:pPr>
+        <w:ind w:left="1680" w:hanging="420"/>
+      </w:pPr>
+      <w:rPr>
+        <w:rFonts w:ascii="Wingdings" w:hAnsi="Wingdings" w:hint="default"/>
+      </w:rPr>
+    </w:lvl>
+    <w:lvl w:ilvl="2" w:tplc="0409000D" w:tentative="1">
+      <w:start w:val="1"/>
+      <w:numFmt w:val="bullet"/>
+      <w:lvlText w:val=""/>
+      <w:lvlJc w:val="left"/>
+      <w:pPr>
+        <w:ind w:left="2100" w:hanging="420"/>
+      </w:pPr>
+      <w:rPr>
+        <w:rFonts w:ascii="Wingdings" w:hAnsi="Wingdings" w:hint="default"/>
+      </w:rPr>
+    </w:lvl>
+    <w:lvl w:ilvl="3" w:tplc="04090001" w:tentative="1">
+      <w:start w:val="1"/>
+      <w:numFmt w:val="bullet"/>
+      <w:lvlText w:val=""/>
+      <w:lvlJc w:val="left"/>
+      <w:pPr>
+        <w:ind w:left="2520" w:hanging="420"/>
+      </w:pPr>
+      <w:rPr>
+        <w:rFonts w:ascii="Wingdings" w:hAnsi="Wingdings" w:hint="default"/>
+      </w:rPr>
+    </w:lvl>
+    <w:lvl w:ilvl="4" w:tplc="0409000B" w:tentative="1">
+      <w:start w:val="1"/>
+      <w:numFmt w:val="bullet"/>
+      <w:lvlText w:val=""/>
+      <w:lvlJc w:val="left"/>
+      <w:pPr>
+        <w:ind w:left="2940" w:hanging="420"/>
+      </w:pPr>
+      <w:rPr>
+        <w:rFonts w:ascii="Wingdings" w:hAnsi="Wingdings" w:hint="default"/>
+      </w:rPr>
+    </w:lvl>
+    <w:lvl w:ilvl="5" w:tplc="0409000D" w:tentative="1">
+      <w:start w:val="1"/>
+      <w:numFmt w:val="bullet"/>
+      <w:lvlText w:val=""/>
+      <w:lvlJc w:val="left"/>
+      <w:pPr>
+        <w:ind w:left="3360" w:hanging="420"/>
+      </w:pPr>
+      <w:rPr>
+        <w:rFonts w:ascii="Wingdings" w:hAnsi="Wingdings" w:hint="default"/>
+      </w:rPr>
+    </w:lvl>
+    <w:lvl w:ilvl="6" w:tplc="04090001" w:tentative="1">
+      <w:start w:val="1"/>
+      <w:numFmt w:val="bullet"/>
+      <w:lvlText w:val=""/>
+      <w:lvlJc w:val="left"/>
+      <w:pPr>
+        <w:ind w:left="3780" w:hanging="420"/>
+      </w:pPr>
+      <w:rPr>
+        <w:rFonts w:ascii="Wingdings" w:hAnsi="Wingdings" w:hint="default"/>
+      </w:rPr>
+    </w:lvl>
+    <w:lvl w:ilvl="7" w:tplc="0409000B" w:tentative="1">
+      <w:start w:val="1"/>
+      <w:numFmt w:val="bullet"/>
+      <w:lvlText w:val=""/>
+      <w:lvlJc w:val="left"/>
+      <w:pPr>
+        <w:ind w:left="4200" w:hanging="420"/>
+      </w:pPr>
+      <w:rPr>
+        <w:rFonts w:ascii="Wingdings" w:hAnsi="Wingdings" w:hint="default"/>
+      </w:rPr>
+    </w:lvl>
+    <w:lvl w:ilvl="8" w:tplc="0409000D" w:tentative="1">
+      <w:start w:val="1"/>
+      <w:numFmt w:val="bullet"/>
+      <w:lvlText w:val=""/>
+      <w:lvlJc w:val="left"/>
+      <w:pPr>
+        <w:ind w:left="4620" w:hanging="420"/>
+      </w:pPr>
+      <w:rPr>
+        <w:rFonts w:ascii="Wingdings" w:hAnsi="Wingdings" w:hint="default"/>
+      </w:rPr>
+    </w:lvl>
+  </w:abstractNum>
+  <w:abstractNum w:abstractNumId="26" w15:restartNumberingAfterBreak="0">
     <w:nsid w:val="6A102788"/>
     <w:multiLevelType w:val="hybridMultilevel"/>
     <w:tmpl w:val="82D81712"/>
@@ -29497,7 +31817,7 @@
       </w:pPr>
     </w:lvl>
   </w:abstractNum>
-  <w:abstractNum w:abstractNumId="14" w15:restartNumberingAfterBreak="0">
+  <w:abstractNum w:abstractNumId="27" w15:restartNumberingAfterBreak="0">
     <w:nsid w:val="6E2C6B5F"/>
     <w:multiLevelType w:val="hybridMultilevel"/>
     <w:tmpl w:val="C5726388"/>
@@ -29586,7 +31906,119 @@
       </w:pPr>
     </w:lvl>
   </w:abstractNum>
-  <w:abstractNum w:abstractNumId="15" w15:restartNumberingAfterBreak="0">
+  <w:abstractNum w:abstractNumId="28" w15:restartNumberingAfterBreak="0">
+    <w:nsid w:val="771E7BF9"/>
+    <w:multiLevelType w:val="hybridMultilevel"/>
+    <w:tmpl w:val="87C4F17E"/>
+    <w:lvl w:ilvl="0" w:tplc="B0E27D30">
+      <w:numFmt w:val="bullet"/>
+      <w:lvlText w:val="・"/>
+      <w:lvlJc w:val="left"/>
+      <w:pPr>
+        <w:ind w:left="1260" w:hanging="420"/>
+      </w:pPr>
+      <w:rPr>
+        <w:rFonts w:ascii="Yu Gothic" w:eastAsia="Yu Gothic" w:hAnsi="Yu Gothic" w:cstheme="minorBidi" w:hint="eastAsia"/>
+      </w:rPr>
+    </w:lvl>
+    <w:lvl w:ilvl="1" w:tplc="0409000B" w:tentative="1">
+      <w:start w:val="1"/>
+      <w:numFmt w:val="bullet"/>
+      <w:lvlText w:val=""/>
+      <w:lvlJc w:val="left"/>
+      <w:pPr>
+        <w:ind w:left="1680" w:hanging="420"/>
+      </w:pPr>
+      <w:rPr>
+        <w:rFonts w:ascii="Wingdings" w:hAnsi="Wingdings" w:hint="default"/>
+      </w:rPr>
+    </w:lvl>
+    <w:lvl w:ilvl="2" w:tplc="0409000D" w:tentative="1">
+      <w:start w:val="1"/>
+      <w:numFmt w:val="bullet"/>
+      <w:lvlText w:val=""/>
+      <w:lvlJc w:val="left"/>
+      <w:pPr>
+        <w:ind w:left="2100" w:hanging="420"/>
+      </w:pPr>
+      <w:rPr>
+        <w:rFonts w:ascii="Wingdings" w:hAnsi="Wingdings" w:hint="default"/>
+      </w:rPr>
+    </w:lvl>
+    <w:lvl w:ilvl="3" w:tplc="04090001" w:tentative="1">
+      <w:start w:val="1"/>
+      <w:numFmt w:val="bullet"/>
+      <w:lvlText w:val=""/>
+      <w:lvlJc w:val="left"/>
+      <w:pPr>
+        <w:ind w:left="2520" w:hanging="420"/>
+      </w:pPr>
+      <w:rPr>
+        <w:rFonts w:ascii="Wingdings" w:hAnsi="Wingdings" w:hint="default"/>
+      </w:rPr>
+    </w:lvl>
+    <w:lvl w:ilvl="4" w:tplc="0409000B" w:tentative="1">
+      <w:start w:val="1"/>
+      <w:numFmt w:val="bullet"/>
+      <w:lvlText w:val=""/>
+      <w:lvlJc w:val="left"/>
+      <w:pPr>
+        <w:ind w:left="2940" w:hanging="420"/>
+      </w:pPr>
+      <w:rPr>
+        <w:rFonts w:ascii="Wingdings" w:hAnsi="Wingdings" w:hint="default"/>
+      </w:rPr>
+    </w:lvl>
+    <w:lvl w:ilvl="5" w:tplc="0409000D" w:tentative="1">
+      <w:start w:val="1"/>
+      <w:numFmt w:val="bullet"/>
+      <w:lvlText w:val=""/>
+      <w:lvlJc w:val="left"/>
+      <w:pPr>
+        <w:ind w:left="3360" w:hanging="420"/>
+      </w:pPr>
+      <w:rPr>
+        <w:rFonts w:ascii="Wingdings" w:hAnsi="Wingdings" w:hint="default"/>
+      </w:rPr>
+    </w:lvl>
+    <w:lvl w:ilvl="6" w:tplc="04090001" w:tentative="1">
+      <w:start w:val="1"/>
+      <w:numFmt w:val="bullet"/>
+      <w:lvlText w:val=""/>
+      <w:lvlJc w:val="left"/>
+      <w:pPr>
+        <w:ind w:left="3780" w:hanging="420"/>
+      </w:pPr>
+      <w:rPr>
+        <w:rFonts w:ascii="Wingdings" w:hAnsi="Wingdings" w:hint="default"/>
+      </w:rPr>
+    </w:lvl>
+    <w:lvl w:ilvl="7" w:tplc="0409000B" w:tentative="1">
+      <w:start w:val="1"/>
+      <w:numFmt w:val="bullet"/>
+      <w:lvlText w:val=""/>
+      <w:lvlJc w:val="left"/>
+      <w:pPr>
+        <w:ind w:left="4200" w:hanging="420"/>
+      </w:pPr>
+      <w:rPr>
+        <w:rFonts w:ascii="Wingdings" w:hAnsi="Wingdings" w:hint="default"/>
+      </w:rPr>
+    </w:lvl>
+    <w:lvl w:ilvl="8" w:tplc="0409000D" w:tentative="1">
+      <w:start w:val="1"/>
+      <w:numFmt w:val="bullet"/>
+      <w:lvlText w:val=""/>
+      <w:lvlJc w:val="left"/>
+      <w:pPr>
+        <w:ind w:left="4620" w:hanging="420"/>
+      </w:pPr>
+      <w:rPr>
+        <w:rFonts w:ascii="Wingdings" w:hAnsi="Wingdings" w:hint="default"/>
+      </w:rPr>
+    </w:lvl>
+  </w:abstractNum>
+  <w:abstractNum w:abstractNumId="29" w15:restartNumberingAfterBreak="0">
     <w:nsid w:val="78082E76"/>
     <w:multiLevelType w:val="hybridMultilevel"/>
     <w:tmpl w:val="F7029528"/>
@@ -29675,53 +32107,210 @@
       </w:pPr>
     </w:lvl>
   </w:abstractNum>
+  <w:abstractNum w:abstractNumId="30" w15:restartNumberingAfterBreak="0">
+    <w:nsid w:val="7C952AC7"/>
+    <w:multiLevelType w:val="hybridMultilevel"/>
+    <w:tmpl w:val="78688CAA"/>
+    <w:lvl w:ilvl="0" w:tplc="B0E27D30">
+      <w:numFmt w:val="bullet"/>
+      <w:lvlText w:val="・"/>
+      <w:lvlJc w:val="left"/>
+      <w:pPr>
+        <w:ind w:left="1260" w:hanging="420"/>
+      </w:pPr>
+      <w:rPr>
+        <w:rFonts w:ascii="Yu Gothic" w:eastAsia="Yu Gothic" w:hAnsi="Yu Gothic" w:cstheme="minorBidi" w:hint="eastAsia"/>
+      </w:rPr>
+    </w:lvl>
+    <w:lvl w:ilvl="1" w:tplc="0409000B" w:tentative="1">
+      <w:start w:val="1"/>
+      <w:numFmt w:val="bullet"/>
+      <w:lvlText w:val=""/>
+      <w:lvlJc w:val="left"/>
+      <w:pPr>
+        <w:ind w:left="1680" w:hanging="420"/>
+      </w:pPr>
+      <w:rPr>
+        <w:rFonts w:ascii="Wingdings" w:hAnsi="Wingdings" w:hint="default"/>
+      </w:rPr>
+    </w:lvl>
+    <w:lvl w:ilvl="2" w:tplc="0409000D" w:tentative="1">
+      <w:start w:val="1"/>
+      <w:numFmt w:val="bullet"/>
+      <w:lvlText w:val=""/>
+      <w:lvlJc w:val="left"/>
+      <w:pPr>
+        <w:ind w:left="2100" w:hanging="420"/>
+      </w:pPr>
+      <w:rPr>
+        <w:rFonts w:ascii="Wingdings" w:hAnsi="Wingdings" w:hint="default"/>
+      </w:rPr>
+    </w:lvl>
+    <w:lvl w:ilvl="3" w:tplc="04090001" w:tentative="1">
+      <w:start w:val="1"/>
+      <w:numFmt w:val="bullet"/>
+      <w:lvlText w:val=""/>
+      <w:lvlJc w:val="left"/>
+      <w:pPr>
+        <w:ind w:left="2520" w:hanging="420"/>
+      </w:pPr>
+      <w:rPr>
+        <w:rFonts w:ascii="Wingdings" w:hAnsi="Wingdings" w:hint="default"/>
+      </w:rPr>
+    </w:lvl>
+    <w:lvl w:ilvl="4" w:tplc="0409000B" w:tentative="1">
+      <w:start w:val="1"/>
+      <w:numFmt w:val="bullet"/>
+      <w:lvlText w:val=""/>
+      <w:lvlJc w:val="left"/>
+      <w:pPr>
+        <w:ind w:left="2940" w:hanging="420"/>
+      </w:pPr>
+      <w:rPr>
+        <w:rFonts w:ascii="Wingdings" w:hAnsi="Wingdings" w:hint="default"/>
+      </w:rPr>
+    </w:lvl>
+    <w:lvl w:ilvl="5" w:tplc="0409000D" w:tentative="1">
+      <w:start w:val="1"/>
+      <w:numFmt w:val="bullet"/>
+      <w:lvlText w:val=""/>
+      <w:lvlJc w:val="left"/>
+      <w:pPr>
+        <w:ind w:left="3360" w:hanging="420"/>
+      </w:pPr>
+      <w:rPr>
+        <w:rFonts w:ascii="Wingdings" w:hAnsi="Wingdings" w:hint="default"/>
+      </w:rPr>
+    </w:lvl>
+    <w:lvl w:ilvl="6" w:tplc="04090001" w:tentative="1">
+      <w:start w:val="1"/>
+      <w:numFmt w:val="bullet"/>
+      <w:lvlText w:val=""/>
+      <w:lvlJc w:val="left"/>
+      <w:pPr>
+        <w:ind w:left="3780" w:hanging="420"/>
+      </w:pPr>
+      <w:rPr>
+        <w:rFonts w:ascii="Wingdings" w:hAnsi="Wingdings" w:hint="default"/>
+      </w:rPr>
+    </w:lvl>
+    <w:lvl w:ilvl="7" w:tplc="0409000B" w:tentative="1">
+      <w:start w:val="1"/>
+      <w:numFmt w:val="bullet"/>
+      <w:lvlText w:val=""/>
+      <w:lvlJc w:val="left"/>
+      <w:pPr>
+        <w:ind w:left="4200" w:hanging="420"/>
+      </w:pPr>
+      <w:rPr>
+        <w:rFonts w:ascii="Wingdings" w:hAnsi="Wingdings" w:hint="default"/>
+      </w:rPr>
+    </w:lvl>
+    <w:lvl w:ilvl="8" w:tplc="0409000D" w:tentative="1">
+      <w:start w:val="1"/>
+      <w:numFmt w:val="bullet"/>
+      <w:lvlText w:val=""/>
+      <w:lvlJc w:val="left"/>
+      <w:pPr>
+        <w:ind w:left="4620" w:hanging="420"/>
+      </w:pPr>
+      <w:rPr>
+        <w:rFonts w:ascii="Wingdings" w:hAnsi="Wingdings" w:hint="default"/>
+      </w:rPr>
+    </w:lvl>
+  </w:abstractNum>
   <w:num w:numId="1" w16cid:durableId="902327884">
+    <w:abstractNumId w:val="22"/>
+  </w:num>
+  <w:num w:numId="2" w16cid:durableId="488864711">
+    <w:abstractNumId w:val="20"/>
+  </w:num>
+  <w:num w:numId="3" w16cid:durableId="1812550090">
+    <w:abstractNumId w:val="4"/>
+  </w:num>
+  <w:num w:numId="4" w16cid:durableId="1627736710">
+    <w:abstractNumId w:val="13"/>
+  </w:num>
+  <w:num w:numId="5" w16cid:durableId="288367754">
+    <w:abstractNumId w:val="12"/>
+  </w:num>
+  <w:num w:numId="6" w16cid:durableId="1933662159">
+    <w:abstractNumId w:val="21"/>
+  </w:num>
+  <w:num w:numId="7" w16cid:durableId="1885175086">
+    <w:abstractNumId w:val="24"/>
+  </w:num>
+  <w:num w:numId="8" w16cid:durableId="1501123003">
+    <w:abstractNumId w:val="10"/>
+  </w:num>
+  <w:num w:numId="9" w16cid:durableId="1586063317">
+    <w:abstractNumId w:val="27"/>
+  </w:num>
+  <w:num w:numId="10" w16cid:durableId="846482600">
+    <w:abstractNumId w:val="3"/>
+  </w:num>
+  <w:num w:numId="11" w16cid:durableId="776370465">
+    <w:abstractNumId w:val="26"/>
+  </w:num>
+  <w:num w:numId="12" w16cid:durableId="1055588798">
+    <w:abstractNumId w:val="5"/>
+  </w:num>
+  <w:num w:numId="13" w16cid:durableId="250509300">
+    <w:abstractNumId w:val="18"/>
+  </w:num>
+  <w:num w:numId="14" w16cid:durableId="1818296540">
+    <w:abstractNumId w:val="29"/>
+  </w:num>
+  <w:num w:numId="15" w16cid:durableId="1624002033">
+    <w:abstractNumId w:val="17"/>
+  </w:num>
+  <w:num w:numId="16" w16cid:durableId="1901091191">
+    <w:abstractNumId w:val="14"/>
+  </w:num>
+  <w:num w:numId="17" w16cid:durableId="2119636372">
+    <w:abstractNumId w:val="6"/>
+  </w:num>
+  <w:num w:numId="18" w16cid:durableId="836117693">
+    <w:abstractNumId w:val="15"/>
+  </w:num>
+  <w:num w:numId="19" w16cid:durableId="263615766">
+    <w:abstractNumId w:val="9"/>
+  </w:num>
+  <w:num w:numId="20" w16cid:durableId="1092047484">
+    <w:abstractNumId w:val="16"/>
+  </w:num>
+  <w:num w:numId="21" w16cid:durableId="1633363712">
+    <w:abstractNumId w:val="25"/>
+  </w:num>
+  <w:num w:numId="22" w16cid:durableId="828861721">
     <w:abstractNumId w:val="11"/>
   </w:num>
-  <w:num w:numId="2" w16cid:durableId="488864711">
-    <w:abstractNumId w:val="9"/>
+  <w:num w:numId="23" w16cid:durableId="675764092">
+    <w:abstractNumId w:val="2"/>
   </w:num>
-  <w:num w:numId="3" w16cid:durableId="1812550090">
+  <w:num w:numId="24" w16cid:durableId="418406286">
     <w:abstractNumId w:val="1"/>
   </w:num>
-  <w:num w:numId="4" w16cid:durableId="1627736710">
-    <w:abstractNumId w:val="5"/>
+  <w:num w:numId="25" w16cid:durableId="1907572934">
+    <w:abstractNumId w:val="19"/>
   </w:num>
-  <w:num w:numId="5" w16cid:durableId="288367754">
-    <w:abstractNumId w:val="4"/>
+  <w:num w:numId="26" w16cid:durableId="1156872493">
+    <w:abstractNumId w:val="7"/>
   </w:num>
-  <w:num w:numId="6" w16cid:durableId="1933662159">
-    <w:abstractNumId w:val="10"/>
+  <w:num w:numId="27" w16cid:durableId="54669423">
+    <w:abstractNumId w:val="23"/>
   </w:num>
-  <w:num w:numId="7" w16cid:durableId="1885175086">
-    <w:abstractNumId w:val="12"/>
-  </w:num>
-  <w:num w:numId="8" w16cid:durableId="1501123003">
-    <w:abstractNumId w:val="3"/>
-  </w:num>
-  <w:num w:numId="9" w16cid:durableId="1586063317">
-    <w:abstractNumId w:val="14"/>
-  </w:num>
-  <w:num w:numId="10" w16cid:durableId="846482600">
+  <w:num w:numId="28" w16cid:durableId="1806119308">
     <w:abstractNumId w:val="0"/>
   </w:num>
-  <w:num w:numId="11" w16cid:durableId="776370465">
-    <w:abstractNumId w:val="13"/>
+  <w:num w:numId="29" w16cid:durableId="1433940851">
+    <w:abstractNumId w:val="30"/>
   </w:num>
-  <w:num w:numId="12" w16cid:durableId="1055588798">
-    <w:abstractNumId w:val="2"/>
-  </w:num>
-  <w:num w:numId="13" w16cid:durableId="250509300">
+  <w:num w:numId="30" w16cid:durableId="1729642550">
     <w:abstractNumId w:val="8"/>
   </w:num>
-  <w:num w:numId="14" w16cid:durableId="1818296540">
-    <w:abstractNumId w:val="15"/>
-  </w:num>
-  <w:num w:numId="15" w16cid:durableId="1624002033">
-    <w:abstractNumId w:val="7"/>
-  </w:num>
-  <w:num w:numId="16" w16cid:durableId="1901091191">
-    <w:abstractNumId w:val="6"/>
+  <w:num w:numId="31" w16cid:durableId="786393918">
+    <w:abstractNumId w:val="28"/>
   </w:num>
 </w:numbering>
 </file>

</xml_diff>